<commit_message>
Update COMP7015 Group Project Report_20241117.docx
</commit_message>
<xml_diff>
--- a/COMP7015 Group Project Report_20241117.docx
+++ b/COMP7015 Group Project Report_20241117.docx
@@ -949,15 +949,6 @@
         </w:rPr>
         <w:t>: (By Wong Tsz Lun John Einstein 23472359)</w:t>
       </w:r>
-      <w:r>
-        <w:rPr>
-          <w:rFonts w:eastAsia="新細明體"/>
-          <w:b/>
-          <w:bCs/>
-          <w:lang w:eastAsia="zh-TW"/>
-        </w:rPr>
-        <w:br/>
-      </w:r>
     </w:p>
     <w:p>
       <w:pPr>
@@ -969,83 +960,158 @@
       </w:pPr>
       <w:r>
         <w:rPr>
-          <w:rFonts w:eastAsia="新細明體" w:hint="eastAsia"/>
+          <w:rFonts w:eastAsia="新細明體"/>
+          <w:b/>
+          <w:bCs/>
+          <w:lang w:eastAsia="zh-TW"/>
+        </w:rPr>
+        <w:t>Modeling</w:t>
+      </w:r>
+      <w:r>
+        <w:rPr>
+          <w:rFonts w:eastAsia="新細明體" w:hint="eastAsia"/>
+          <w:lang w:eastAsia="zh-TW"/>
+        </w:rPr>
+        <w:t xml:space="preserve"> : </w:t>
+      </w:r>
+      <w:r>
+        <w:rPr>
+          <w:rFonts w:eastAsia="新細明體" w:hint="eastAsia"/>
+          <w:lang w:eastAsia="zh-TW"/>
+        </w:rPr>
+        <w:t xml:space="preserve">In the </w:t>
+      </w:r>
+      <w:r>
+        <w:rPr>
+          <w:rFonts w:eastAsia="新細明體"/>
+          <w:lang w:eastAsia="zh-TW"/>
+        </w:rPr>
+        <w:t>modelling</w:t>
+      </w:r>
+      <w:r>
+        <w:rPr>
+          <w:rFonts w:eastAsia="新細明體" w:hint="eastAsia"/>
+          <w:lang w:eastAsia="zh-TW"/>
+        </w:rPr>
+        <w:t xml:space="preserve"> part, </w:t>
+      </w:r>
+      <w:r>
+        <w:rPr>
+          <w:rFonts w:eastAsia="新細明體"/>
+          <w:lang w:eastAsia="zh-TW"/>
+        </w:rPr>
+        <w:t>we</w:t>
+      </w:r>
+      <w:r>
+        <w:rPr>
+          <w:rFonts w:eastAsia="新細明體" w:hint="eastAsia"/>
+          <w:lang w:eastAsia="zh-TW"/>
+        </w:rPr>
+        <w:t xml:space="preserve"> followed the Occam</w:t>
+      </w:r>
+      <w:r>
+        <w:rPr>
+          <w:rFonts w:eastAsia="新細明體"/>
+          <w:lang w:eastAsia="zh-TW"/>
+        </w:rPr>
+        <w:t>’</w:t>
+      </w:r>
+      <w:r>
+        <w:rPr>
+          <w:rFonts w:eastAsia="新細明體" w:hint="eastAsia"/>
+          <w:lang w:eastAsia="zh-TW"/>
+        </w:rPr>
+        <w:t>s razor principle and started with a simple linear Latent Variable Model, in which</w:t>
+      </w:r>
+      <w:r>
+        <w:rPr>
+          <w:rFonts w:eastAsia="新細明體" w:hint="eastAsia"/>
+          <w:lang w:eastAsia="zh-TW"/>
+        </w:rPr>
+        <w:t>, for each data point,</w:t>
+      </w:r>
+      <w:r>
+        <w:rPr>
+          <w:rFonts w:eastAsia="新細明體" w:hint="eastAsia"/>
+          <w:lang w:eastAsia="zh-TW"/>
+        </w:rPr>
+        <w:t xml:space="preserve"> we map the features </w:t>
+      </w:r>
+      <w:r>
+        <w:rPr>
+          <w:rFonts w:eastAsia="新細明體" w:hint="eastAsia"/>
+          <w:b/>
+          <w:bCs/>
+          <w:lang w:eastAsia="zh-TW"/>
+        </w:rPr>
+        <w:t>x</w:t>
+      </w:r>
+      <w:r>
+        <w:rPr>
+          <w:rFonts w:eastAsia="新細明體" w:hint="eastAsia"/>
+          <w:lang w:eastAsia="zh-TW"/>
+        </w:rPr>
+        <w:t xml:space="preserve"> to a latent space </w:t>
+      </w:r>
+      <w:r>
+        <w:rPr>
+          <w:rFonts w:eastAsia="新細明體" w:hint="eastAsia"/>
+          <w:b/>
+          <w:bCs/>
+          <w:lang w:eastAsia="zh-TW"/>
+        </w:rPr>
+        <w:t>z</w:t>
+      </w:r>
+      <w:r>
+        <w:rPr>
+          <w:rFonts w:eastAsia="新細明體" w:hint="eastAsia"/>
+          <w:lang w:eastAsia="zh-TW"/>
+        </w:rPr>
+        <w:t xml:space="preserve"> by a linear transform with an </w:t>
+      </w:r>
+      <w:r>
+        <w:rPr>
+          <w:rFonts w:eastAsia="新細明體"/>
+          <w:lang w:eastAsia="zh-TW"/>
+        </w:rPr>
+        <w:t>additional</w:t>
+      </w:r>
+      <w:r>
+        <w:rPr>
+          <w:rFonts w:eastAsia="新細明體" w:hint="eastAsia"/>
+          <w:lang w:eastAsia="zh-TW"/>
+        </w:rPr>
+        <w:t xml:space="preserve"> error term, i.e. z = </w:t>
+      </w:r>
+      <w:r>
+        <w:rPr>
+          <w:rFonts w:eastAsia="新細明體" w:hint="eastAsia"/>
+          <w:b/>
+          <w:bCs/>
+          <w:lang w:eastAsia="zh-TW"/>
+        </w:rPr>
+        <w:t>b</w:t>
+      </w:r>
+      <w:r>
+        <w:rPr>
+          <w:rFonts w:eastAsia="新細明體" w:hint="eastAsia"/>
+          <w:b/>
+          <w:bCs/>
+          <w:vertAlign w:val="superscript"/>
+          <w:lang w:eastAsia="zh-TW"/>
+        </w:rPr>
+        <w:t>T</w:t>
+      </w:r>
+      <w:r>
+        <w:rPr>
+          <w:rFonts w:eastAsia="新細明體" w:hint="eastAsia"/>
+          <w:vertAlign w:val="superscript"/>
           <w:lang w:eastAsia="zh-TW"/>
         </w:rPr>
         <w:t xml:space="preserve"> </w:t>
       </w:r>
       <w:r>
         <w:rPr>
-          <w:rFonts w:eastAsia="新細明體"/>
-          <w:lang w:eastAsia="zh-TW"/>
-        </w:rPr>
-        <w:tab/>
-      </w:r>
-      <w:r>
-        <w:rPr>
-          <w:rFonts w:eastAsia="新細明體" w:hint="eastAsia"/>
-          <w:lang w:eastAsia="zh-TW"/>
-        </w:rPr>
-        <w:t xml:space="preserve">In the </w:t>
-      </w:r>
-      <w:r>
-        <w:rPr>
-          <w:rFonts w:eastAsia="新細明體"/>
-          <w:lang w:eastAsia="zh-TW"/>
-        </w:rPr>
-        <w:t>modelling</w:t>
-      </w:r>
-      <w:r>
-        <w:rPr>
-          <w:rFonts w:eastAsia="新細明體" w:hint="eastAsia"/>
-          <w:lang w:eastAsia="zh-TW"/>
-        </w:rPr>
-        <w:t xml:space="preserve"> part, </w:t>
-      </w:r>
-      <w:r>
-        <w:rPr>
-          <w:rFonts w:eastAsia="新細明體"/>
-          <w:lang w:eastAsia="zh-TW"/>
-        </w:rPr>
-        <w:t>we</w:t>
-      </w:r>
-      <w:r>
-        <w:rPr>
-          <w:rFonts w:eastAsia="新細明體" w:hint="eastAsia"/>
-          <w:lang w:eastAsia="zh-TW"/>
-        </w:rPr>
-        <w:t xml:space="preserve"> followed the Occam</w:t>
-      </w:r>
-      <w:r>
-        <w:rPr>
-          <w:rFonts w:eastAsia="新細明體"/>
-          <w:lang w:eastAsia="zh-TW"/>
-        </w:rPr>
-        <w:t>’</w:t>
-      </w:r>
-      <w:r>
-        <w:rPr>
-          <w:rFonts w:eastAsia="新細明體" w:hint="eastAsia"/>
-          <w:lang w:eastAsia="zh-TW"/>
-        </w:rPr>
-        <w:t>s razor principle and started with a simple linear Latent Variable Model, in which</w:t>
-      </w:r>
-      <w:r>
-        <w:rPr>
-          <w:rFonts w:eastAsia="新細明體" w:hint="eastAsia"/>
-          <w:lang w:eastAsia="zh-TW"/>
-        </w:rPr>
-        <w:t>, for each data point,</w:t>
-      </w:r>
-      <w:r>
-        <w:rPr>
-          <w:rFonts w:eastAsia="新細明體" w:hint="eastAsia"/>
-          <w:lang w:eastAsia="zh-TW"/>
-        </w:rPr>
-        <w:t xml:space="preserve"> we map the features </w:t>
-      </w:r>
-      <w:r>
-        <w:rPr>
           <w:rFonts w:eastAsia="新細明體" w:hint="eastAsia"/>
           <w:b/>
           <w:bCs/>
@@ -1058,43 +1124,11 @@
           <w:rFonts w:eastAsia="新細明體" w:hint="eastAsia"/>
           <w:lang w:eastAsia="zh-TW"/>
         </w:rPr>
-        <w:t xml:space="preserve"> to a latent space </w:t>
-      </w:r>
-      <w:r>
-        <w:rPr>
-          <w:rFonts w:eastAsia="新細明體" w:hint="eastAsia"/>
-          <w:b/>
-          <w:bCs/>
-          <w:lang w:eastAsia="zh-TW"/>
-        </w:rPr>
-        <w:t>z</w:t>
-      </w:r>
-      <w:r>
-        <w:rPr>
-          <w:rFonts w:eastAsia="新細明體" w:hint="eastAsia"/>
-          <w:lang w:eastAsia="zh-TW"/>
-        </w:rPr>
-        <w:t xml:space="preserve"> by a linear transform with an </w:t>
-      </w:r>
-      <w:r>
-        <w:rPr>
-          <w:rFonts w:eastAsia="新細明體"/>
-          <w:lang w:eastAsia="zh-TW"/>
-        </w:rPr>
-        <w:t>additional</w:t>
-      </w:r>
-      <w:r>
-        <w:rPr>
-          <w:rFonts w:eastAsia="新細明體" w:hint="eastAsia"/>
-          <w:lang w:eastAsia="zh-TW"/>
-        </w:rPr>
-        <w:t xml:space="preserve"> error term, i.e. z = </w:t>
-      </w:r>
-      <w:r>
-        <w:rPr>
-          <w:rFonts w:eastAsia="新細明體" w:hint="eastAsia"/>
-          <w:b/>
-          <w:bCs/>
+        <w:t xml:space="preserve"> + </w:t>
+      </w:r>
+      <w:r>
+        <w:rPr>
+          <w:rFonts w:eastAsia="新細明體" w:hint="eastAsia"/>
           <w:lang w:eastAsia="zh-TW"/>
         </w:rPr>
         <w:t>b</w:t>
@@ -1102,6 +1136,248 @@
       <w:r>
         <w:rPr>
           <w:rFonts w:eastAsia="新細明體" w:hint="eastAsia"/>
+          <w:vertAlign w:val="subscript"/>
+          <w:lang w:eastAsia="zh-TW"/>
+        </w:rPr>
+        <w:t xml:space="preserve">0 </w:t>
+      </w:r>
+      <w:r>
+        <w:rPr>
+          <w:rFonts w:eastAsia="新細明體" w:hint="eastAsia"/>
+          <w:lang w:eastAsia="zh-TW"/>
+        </w:rPr>
+        <w:t xml:space="preserve">+ </w:t>
+      </w:r>
+      <w:r>
+        <w:rPr>
+          <w:rFonts w:ascii="Cambria Math" w:eastAsia="新細明體" w:hAnsi="Cambria Math"/>
+          <w:lang w:eastAsia="zh-TW"/>
+        </w:rPr>
+        <w:t>ɛ</w:t>
+      </w:r>
+      <w:r>
+        <w:rPr>
+          <w:rFonts w:ascii="Cambria Math" w:eastAsia="新細明體" w:hAnsi="Cambria Math" w:hint="eastAsia"/>
+          <w:lang w:eastAsia="zh-TW"/>
+        </w:rPr>
+        <w:t xml:space="preserve">, </w:t>
+      </w:r>
+      <w:r>
+        <w:rPr>
+          <w:rFonts w:eastAsia="新細明體" w:hint="eastAsia"/>
+          <w:lang w:eastAsia="zh-TW"/>
+        </w:rPr>
+        <w:t xml:space="preserve">where </w:t>
+      </w:r>
+      <w:r>
+        <w:rPr>
+          <w:rFonts w:eastAsia="新細明體" w:hint="eastAsia"/>
+          <w:b/>
+          <w:bCs/>
+          <w:lang w:eastAsia="zh-TW"/>
+        </w:rPr>
+        <w:t>w</w:t>
+      </w:r>
+      <w:r>
+        <w:rPr>
+          <w:rFonts w:eastAsia="新細明體" w:hint="eastAsia"/>
+          <w:lang w:eastAsia="zh-TW"/>
+        </w:rPr>
+        <w:t xml:space="preserve"> is a vector of model parameters, w</w:t>
+      </w:r>
+      <w:r>
+        <w:rPr>
+          <w:rFonts w:eastAsia="新細明體" w:hint="eastAsia"/>
+          <w:vertAlign w:val="subscript"/>
+          <w:lang w:eastAsia="zh-TW"/>
+        </w:rPr>
+        <w:t xml:space="preserve">0 </w:t>
+      </w:r>
+      <w:r>
+        <w:rPr>
+          <w:rFonts w:eastAsia="新細明體" w:hint="eastAsia"/>
+          <w:lang w:eastAsia="zh-TW"/>
+        </w:rPr>
+        <w:t xml:space="preserve">is the bias term, </w:t>
+      </w:r>
+      <w:r>
+        <w:rPr>
+          <w:rFonts w:ascii="Cambria Math" w:eastAsia="新細明體" w:hAnsi="Cambria Math"/>
+          <w:lang w:eastAsia="zh-TW"/>
+        </w:rPr>
+        <w:t>ɛ</w:t>
+      </w:r>
+      <w:r>
+        <w:rPr>
+          <w:rFonts w:ascii="Cambria Math" w:eastAsia="新細明體" w:hAnsi="Cambria Math" w:hint="eastAsia"/>
+          <w:lang w:eastAsia="zh-TW"/>
+        </w:rPr>
+        <w:t xml:space="preserve"> </w:t>
+      </w:r>
+      <w:r>
+        <w:rPr>
+          <w:rFonts w:eastAsia="新細明體" w:hint="eastAsia"/>
+          <w:lang w:eastAsia="zh-TW"/>
+        </w:rPr>
+        <w:t>is an error term</w:t>
+      </w:r>
+      <w:r>
+        <w:rPr>
+          <w:rFonts w:eastAsia="新細明體" w:hint="eastAsia"/>
+          <w:lang w:eastAsia="zh-TW"/>
+        </w:rPr>
+        <w:t>. We considered two different error distributions, namely 1) the standard normal distribution and 2) the standard logistic distribution.</w:t>
+      </w:r>
+      <w:r>
+        <w:rPr>
+          <w:rFonts w:eastAsia="新細明體" w:hint="eastAsia"/>
+          <w:lang w:eastAsia="zh-TW"/>
+        </w:rPr>
+        <w:t xml:space="preserve"> In the case of 1), the model is called </w:t>
+      </w:r>
+      <w:r>
+        <w:rPr>
+          <w:rFonts w:eastAsia="新細明體" w:hint="eastAsia"/>
+          <w:b/>
+          <w:bCs/>
+          <w:lang w:eastAsia="zh-TW"/>
+        </w:rPr>
+        <w:t>the (binary) probit model</w:t>
+      </w:r>
+      <w:r>
+        <w:rPr>
+          <w:rFonts w:eastAsia="新細明體" w:hint="eastAsia"/>
+          <w:lang w:eastAsia="zh-TW"/>
+        </w:rPr>
+        <w:t xml:space="preserve">, and for case 2), the model is called </w:t>
+      </w:r>
+      <w:r>
+        <w:rPr>
+          <w:rFonts w:eastAsia="新細明體" w:hint="eastAsia"/>
+          <w:b/>
+          <w:bCs/>
+          <w:lang w:eastAsia="zh-TW"/>
+        </w:rPr>
+        <w:t>the logistic model</w:t>
+      </w:r>
+      <w:r>
+        <w:rPr>
+          <w:rFonts w:eastAsia="新細明體" w:hint="eastAsia"/>
+          <w:lang w:eastAsia="zh-TW"/>
+        </w:rPr>
+        <w:t>, which</w:t>
+      </w:r>
+      <w:r>
+        <w:rPr>
+          <w:rFonts w:eastAsia="新細明體" w:hint="eastAsia"/>
+          <w:lang w:eastAsia="zh-TW"/>
+        </w:rPr>
+        <w:t xml:space="preserve"> we learned in lecture. </w:t>
+      </w:r>
+      <w:r>
+        <w:rPr>
+          <w:rFonts w:eastAsia="新細明體" w:hint="eastAsia"/>
+          <w:lang w:eastAsia="zh-TW"/>
+        </w:rPr>
+        <w:t>The prediction is given by P(y=1|</w:t>
+      </w:r>
+      <w:r>
+        <w:rPr>
+          <w:rFonts w:eastAsia="新細明體" w:hint="eastAsia"/>
+          <w:lang w:eastAsia="zh-TW"/>
+        </w:rPr>
+        <w:t xml:space="preserve"> </w:t>
+      </w:r>
+      <w:r>
+        <w:rPr>
+          <w:rFonts w:eastAsia="新細明體" w:hint="eastAsia"/>
+          <w:lang w:eastAsia="zh-TW"/>
+        </w:rPr>
+        <w:t>b</w:t>
+      </w:r>
+      <w:r>
+        <w:rPr>
+          <w:rFonts w:eastAsia="新細明體" w:hint="eastAsia"/>
+          <w:lang w:eastAsia="zh-TW"/>
+        </w:rPr>
+        <w:t>,</w:t>
+      </w:r>
+      <w:r>
+        <w:rPr>
+          <w:rFonts w:eastAsia="新細明體" w:hint="eastAsia"/>
+          <w:lang w:eastAsia="zh-TW"/>
+        </w:rPr>
+        <w:t xml:space="preserve"> </w:t>
+      </w:r>
+      <w:r>
+        <w:rPr>
+          <w:rFonts w:eastAsia="新細明體" w:hint="eastAsia"/>
+          <w:lang w:eastAsia="zh-TW"/>
+        </w:rPr>
+        <w:t>b</w:t>
+      </w:r>
+      <w:r>
+        <w:rPr>
+          <w:rFonts w:eastAsia="新細明體" w:hint="eastAsia"/>
+          <w:vertAlign w:val="subscript"/>
+          <w:lang w:eastAsia="zh-TW"/>
+        </w:rPr>
+        <w:t>0,</w:t>
+      </w:r>
+      <w:r>
+        <w:rPr>
+          <w:rFonts w:eastAsia="新細明體" w:hint="eastAsia"/>
+          <w:lang w:eastAsia="zh-TW"/>
+        </w:rPr>
+        <w:t>x</w:t>
+      </w:r>
+      <w:r>
+        <w:rPr>
+          <w:rFonts w:eastAsia="新細明體" w:hint="eastAsia"/>
+          <w:lang w:eastAsia="zh-TW"/>
+        </w:rPr>
+        <w:t>) = P(z</w:t>
+      </w:r>
+      <w:r>
+        <w:rPr>
+          <w:rFonts w:eastAsia="新細明體"/>
+          <w:lang w:eastAsia="zh-TW"/>
+        </w:rPr>
+        <w:t>≥</w:t>
+      </w:r>
+      <w:r>
+        <w:rPr>
+          <w:rFonts w:eastAsia="新細明體" w:hint="eastAsia"/>
+          <w:lang w:eastAsia="zh-TW"/>
+        </w:rPr>
+        <w:t xml:space="preserve">0) = </w:t>
+      </w:r>
+      <w:r>
+        <w:rPr>
+          <w:rFonts w:eastAsia="新細明體"/>
+          <w:lang w:eastAsia="zh-TW"/>
+        </w:rPr>
+        <w:t>Φ</w:t>
+      </w:r>
+      <w:r>
+        <w:rPr>
+          <w:rFonts w:eastAsia="新細明體" w:hint="eastAsia"/>
+          <w:lang w:eastAsia="zh-TW"/>
+        </w:rPr>
+        <w:t>(</w:t>
+      </w:r>
+      <w:r>
+        <w:rPr>
+          <w:rFonts w:eastAsia="新細明體" w:hint="eastAsia"/>
+          <w:b/>
+          <w:bCs/>
+          <w:lang w:eastAsia="zh-TW"/>
+        </w:rPr>
+        <w:t>b</w:t>
+      </w:r>
+      <w:r>
+        <w:rPr>
+          <w:rFonts w:eastAsia="新細明體" w:hint="eastAsia"/>
           <w:b/>
           <w:bCs/>
           <w:vertAlign w:val="superscript"/>
@@ -1146,58 +1422,44 @@
           <w:vertAlign w:val="subscript"/>
           <w:lang w:eastAsia="zh-TW"/>
         </w:rPr>
-        <w:t xml:space="preserve">0 </w:t>
-      </w:r>
-      <w:r>
-        <w:rPr>
-          <w:rFonts w:eastAsia="新細明體" w:hint="eastAsia"/>
-          <w:lang w:eastAsia="zh-TW"/>
-        </w:rPr>
-        <w:t xml:space="preserve">+ </w:t>
-      </w:r>
-      <w:r>
-        <w:rPr>
-          <w:rFonts w:ascii="Cambria Math" w:eastAsia="新細明體" w:hAnsi="Cambria Math"/>
-          <w:lang w:eastAsia="zh-TW"/>
-        </w:rPr>
-        <w:t>ɛ</w:t>
-      </w:r>
-      <w:r>
-        <w:rPr>
-          <w:rFonts w:ascii="Cambria Math" w:eastAsia="新細明體" w:hAnsi="Cambria Math" w:hint="eastAsia"/>
-          <w:lang w:eastAsia="zh-TW"/>
-        </w:rPr>
-        <w:t xml:space="preserve">, </w:t>
-      </w:r>
-      <w:r>
-        <w:rPr>
-          <w:rFonts w:eastAsia="新細明體" w:hint="eastAsia"/>
-          <w:lang w:eastAsia="zh-TW"/>
-        </w:rPr>
-        <w:t xml:space="preserve">where </w:t>
-      </w:r>
-      <w:r>
-        <w:rPr>
-          <w:rFonts w:eastAsia="新細明體" w:hint="eastAsia"/>
-          <w:b/>
-          <w:bCs/>
-          <w:lang w:eastAsia="zh-TW"/>
-        </w:rPr>
-        <w:t>w</w:t>
-      </w:r>
-      <w:r>
-        <w:rPr>
-          <w:rFonts w:eastAsia="新細明體" w:hint="eastAsia"/>
-          <w:lang w:eastAsia="zh-TW"/>
-        </w:rPr>
-        <w:t xml:space="preserve"> is a vector of model parameters, </w:t>
-      </w:r>
-      <w:r>
-        <w:rPr>
-          <w:rFonts w:eastAsia="新細明體" w:hint="eastAsia"/>
-          <w:lang w:eastAsia="zh-TW"/>
-        </w:rPr>
-        <w:t>w</w:t>
+        <w:t>0</w:t>
+      </w:r>
+      <w:r>
+        <w:rPr>
+          <w:rFonts w:eastAsia="新細明體" w:hint="eastAsia"/>
+          <w:lang w:eastAsia="zh-TW"/>
+        </w:rPr>
+        <w:t>) and P(y=0|</w:t>
+      </w:r>
+      <w:r>
+        <w:rPr>
+          <w:rFonts w:eastAsia="新細明體" w:hint="eastAsia"/>
+          <w:b/>
+          <w:bCs/>
+          <w:lang w:eastAsia="zh-TW"/>
+        </w:rPr>
+        <w:t>b</w:t>
+      </w:r>
+      <w:r>
+        <w:rPr>
+          <w:rFonts w:eastAsia="新細明體" w:hint="eastAsia"/>
+          <w:lang w:eastAsia="zh-TW"/>
+        </w:rPr>
+        <w:t>,</w:t>
+      </w:r>
+      <w:r>
+        <w:rPr>
+          <w:rFonts w:eastAsia="新細明體" w:hint="eastAsia"/>
+          <w:lang w:eastAsia="zh-TW"/>
+        </w:rPr>
+        <w:t xml:space="preserve"> </w:t>
+      </w:r>
+      <w:r>
+        <w:rPr>
+          <w:rFonts w:eastAsia="新細明體" w:hint="eastAsia"/>
+          <w:lang w:eastAsia="zh-TW"/>
+        </w:rPr>
+        <w:t>b</w:t>
       </w:r>
       <w:r>
         <w:rPr>
@@ -1205,145 +1467,6 @@
           <w:vertAlign w:val="subscript"/>
           <w:lang w:eastAsia="zh-TW"/>
         </w:rPr>
-        <w:t>0</w:t>
-      </w:r>
-      <w:r>
-        <w:rPr>
-          <w:rFonts w:eastAsia="新細明體" w:hint="eastAsia"/>
-          <w:vertAlign w:val="subscript"/>
-          <w:lang w:eastAsia="zh-TW"/>
-        </w:rPr>
-        <w:t xml:space="preserve"> </w:t>
-      </w:r>
-      <w:r>
-        <w:rPr>
-          <w:rFonts w:eastAsia="新細明體" w:hint="eastAsia"/>
-          <w:lang w:eastAsia="zh-TW"/>
-        </w:rPr>
-        <w:t xml:space="preserve">is the bias term, </w:t>
-      </w:r>
-      <w:r>
-        <w:rPr>
-          <w:rFonts w:ascii="Cambria Math" w:eastAsia="新細明體" w:hAnsi="Cambria Math"/>
-          <w:lang w:eastAsia="zh-TW"/>
-        </w:rPr>
-        <w:t>ɛ</w:t>
-      </w:r>
-      <w:r>
-        <w:rPr>
-          <w:rFonts w:ascii="Cambria Math" w:eastAsia="新細明體" w:hAnsi="Cambria Math" w:hint="eastAsia"/>
-          <w:lang w:eastAsia="zh-TW"/>
-        </w:rPr>
-        <w:t xml:space="preserve"> </w:t>
-      </w:r>
-      <w:r>
-        <w:rPr>
-          <w:rFonts w:eastAsia="新細明體" w:hint="eastAsia"/>
-          <w:lang w:eastAsia="zh-TW"/>
-        </w:rPr>
-        <w:t>is an error term</w:t>
-      </w:r>
-      <w:r>
-        <w:rPr>
-          <w:rFonts w:eastAsia="新細明體" w:hint="eastAsia"/>
-          <w:lang w:eastAsia="zh-TW"/>
-        </w:rPr>
-        <w:t>. We considered two different error distributions, namely 1) the standard normal distribution and 2) the standard logistic distribution.</w:t>
-      </w:r>
-      <w:r>
-        <w:rPr>
-          <w:rFonts w:eastAsia="新細明體" w:hint="eastAsia"/>
-          <w:lang w:eastAsia="zh-TW"/>
-        </w:rPr>
-        <w:t xml:space="preserve"> In the case of 1), the model is called </w:t>
-      </w:r>
-      <w:r>
-        <w:rPr>
-          <w:rFonts w:eastAsia="新細明體" w:hint="eastAsia"/>
-          <w:b/>
-          <w:bCs/>
-          <w:lang w:eastAsia="zh-TW"/>
-        </w:rPr>
-        <w:t>the (binary) probit model</w:t>
-      </w:r>
-      <w:r>
-        <w:rPr>
-          <w:rFonts w:eastAsia="新細明體" w:hint="eastAsia"/>
-          <w:lang w:eastAsia="zh-TW"/>
-        </w:rPr>
-        <w:t xml:space="preserve">, and for case 2), the model is called </w:t>
-      </w:r>
-      <w:r>
-        <w:rPr>
-          <w:rFonts w:eastAsia="新細明體" w:hint="eastAsia"/>
-          <w:b/>
-          <w:bCs/>
-          <w:lang w:eastAsia="zh-TW"/>
-        </w:rPr>
-        <w:t>the logistic model</w:t>
-      </w:r>
-      <w:r>
-        <w:rPr>
-          <w:rFonts w:eastAsia="新細明體" w:hint="eastAsia"/>
-          <w:lang w:eastAsia="zh-TW"/>
-        </w:rPr>
-        <w:t>, which</w:t>
-      </w:r>
-      <w:r>
-        <w:rPr>
-          <w:rFonts w:eastAsia="新細明體" w:hint="eastAsia"/>
-          <w:lang w:eastAsia="zh-TW"/>
-        </w:rPr>
-        <w:t xml:space="preserve"> we learned in lecture. </w:t>
-      </w:r>
-      <w:r>
-        <w:rPr>
-          <w:rFonts w:eastAsia="新細明體" w:hint="eastAsia"/>
-          <w:lang w:eastAsia="zh-TW"/>
-        </w:rPr>
-        <w:t>The prediction is given by P(y=1|</w:t>
-      </w:r>
-      <w:r>
-        <w:rPr>
-          <w:rFonts w:eastAsia="新細明體" w:hint="eastAsia"/>
-          <w:lang w:eastAsia="zh-TW"/>
-        </w:rPr>
-        <w:t xml:space="preserve"> </w:t>
-      </w:r>
-      <w:r>
-        <w:rPr>
-          <w:rFonts w:eastAsia="新細明體" w:hint="eastAsia"/>
-          <w:lang w:eastAsia="zh-TW"/>
-        </w:rPr>
-        <w:t>b</w:t>
-      </w:r>
-      <w:r>
-        <w:rPr>
-          <w:rFonts w:eastAsia="新細明體" w:hint="eastAsia"/>
-          <w:lang w:eastAsia="zh-TW"/>
-        </w:rPr>
-        <w:t>,</w:t>
-      </w:r>
-      <w:r>
-        <w:rPr>
-          <w:rFonts w:eastAsia="新細明體" w:hint="eastAsia"/>
-          <w:lang w:eastAsia="zh-TW"/>
-        </w:rPr>
-        <w:t xml:space="preserve"> </w:t>
-      </w:r>
-      <w:r>
-        <w:rPr>
-          <w:rFonts w:eastAsia="新細明體" w:hint="eastAsia"/>
-          <w:lang w:eastAsia="zh-TW"/>
-        </w:rPr>
-        <w:t>b</w:t>
-      </w:r>
-      <w:r>
-        <w:rPr>
-          <w:rFonts w:eastAsia="新細明體" w:hint="eastAsia"/>
-          <w:vertAlign w:val="subscript"/>
-          <w:lang w:eastAsia="zh-TW"/>
-        </w:rPr>
         <w:t>0,</w:t>
       </w:r>
       <w:r>
@@ -1351,202 +1474,7 @@
           <w:rFonts w:eastAsia="新細明體" w:hint="eastAsia"/>
           <w:lang w:eastAsia="zh-TW"/>
         </w:rPr>
-        <w:t>x</w:t>
-      </w:r>
-      <w:r>
-        <w:rPr>
-          <w:rFonts w:eastAsia="新細明體" w:hint="eastAsia"/>
-          <w:lang w:eastAsia="zh-TW"/>
-        </w:rPr>
-        <w:t>) = P(z</w:t>
-      </w:r>
-      <w:r>
-        <w:rPr>
-          <w:rFonts w:eastAsia="新細明體"/>
-          <w:lang w:eastAsia="zh-TW"/>
-        </w:rPr>
-        <w:t>≥</w:t>
-      </w:r>
-      <w:r>
-        <w:rPr>
-          <w:rFonts w:eastAsia="新細明體" w:hint="eastAsia"/>
-          <w:lang w:eastAsia="zh-TW"/>
-        </w:rPr>
-        <w:t xml:space="preserve">0) = </w:t>
-      </w:r>
-      <w:r>
-        <w:rPr>
-          <w:rFonts w:eastAsia="新細明體"/>
-          <w:lang w:eastAsia="zh-TW"/>
-        </w:rPr>
-        <w:t>Φ</w:t>
-      </w:r>
-      <w:r>
-        <w:rPr>
-          <w:rFonts w:eastAsia="新細明體" w:hint="eastAsia"/>
-          <w:lang w:eastAsia="zh-TW"/>
-        </w:rPr>
-        <w:t>(</w:t>
-      </w:r>
-      <w:r>
-        <w:rPr>
-          <w:rFonts w:eastAsia="新細明體" w:hint="eastAsia"/>
-          <w:b/>
-          <w:bCs/>
-          <w:lang w:eastAsia="zh-TW"/>
-        </w:rPr>
-        <w:t>b</w:t>
-      </w:r>
-      <w:r>
-        <w:rPr>
-          <w:rFonts w:eastAsia="新細明體" w:hint="eastAsia"/>
-          <w:b/>
-          <w:bCs/>
-          <w:vertAlign w:val="superscript"/>
-          <w:lang w:eastAsia="zh-TW"/>
-        </w:rPr>
-        <w:t>T</w:t>
-      </w:r>
-      <w:r>
-        <w:rPr>
-          <w:rFonts w:eastAsia="新細明體" w:hint="eastAsia"/>
-          <w:vertAlign w:val="superscript"/>
-          <w:lang w:eastAsia="zh-TW"/>
-        </w:rPr>
-        <w:t xml:space="preserve"> </w:t>
-      </w:r>
-      <w:r>
-        <w:rPr>
-          <w:rFonts w:eastAsia="新細明體" w:hint="eastAsia"/>
-          <w:b/>
-          <w:bCs/>
-          <w:lang w:eastAsia="zh-TW"/>
-        </w:rPr>
-        <w:t>x</w:t>
-      </w:r>
-      <w:r>
-        <w:rPr>
-          <w:rFonts w:eastAsia="新細明體" w:hint="eastAsia"/>
-          <w:lang w:eastAsia="zh-TW"/>
-        </w:rPr>
-        <w:t xml:space="preserve"> + </w:t>
-      </w:r>
-      <w:r>
-        <w:rPr>
-          <w:rFonts w:eastAsia="新細明體" w:hint="eastAsia"/>
-          <w:lang w:eastAsia="zh-TW"/>
-        </w:rPr>
-        <w:t>b</w:t>
-      </w:r>
-      <w:r>
-        <w:rPr>
-          <w:rFonts w:eastAsia="新細明體" w:hint="eastAsia"/>
-          <w:vertAlign w:val="subscript"/>
-          <w:lang w:eastAsia="zh-TW"/>
-        </w:rPr>
-        <w:t>0</w:t>
-      </w:r>
-      <w:r>
-        <w:rPr>
-          <w:rFonts w:eastAsia="新細明體" w:hint="eastAsia"/>
-          <w:lang w:eastAsia="zh-TW"/>
-        </w:rPr>
-        <w:t xml:space="preserve">) and </w:t>
-      </w:r>
-      <w:r>
-        <w:rPr>
-          <w:rFonts w:eastAsia="新細明體" w:hint="eastAsia"/>
-          <w:lang w:eastAsia="zh-TW"/>
-        </w:rPr>
-        <w:t>P(y=</w:t>
-      </w:r>
-      <w:r>
-        <w:rPr>
-          <w:rFonts w:eastAsia="新細明體" w:hint="eastAsia"/>
-          <w:lang w:eastAsia="zh-TW"/>
-        </w:rPr>
-        <w:t>0</w:t>
-      </w:r>
-      <w:r>
-        <w:rPr>
-          <w:rFonts w:eastAsia="新細明體" w:hint="eastAsia"/>
-          <w:lang w:eastAsia="zh-TW"/>
-        </w:rPr>
-        <w:t>|</w:t>
-      </w:r>
-      <w:r>
-        <w:rPr>
-          <w:rFonts w:eastAsia="新細明體" w:hint="eastAsia"/>
-          <w:b/>
-          <w:bCs/>
-          <w:lang w:eastAsia="zh-TW"/>
-        </w:rPr>
-        <w:t>b</w:t>
-      </w:r>
-      <w:r>
-        <w:rPr>
-          <w:rFonts w:eastAsia="新細明體" w:hint="eastAsia"/>
-          <w:lang w:eastAsia="zh-TW"/>
-        </w:rPr>
-        <w:t>,</w:t>
-      </w:r>
-      <w:r>
-        <w:rPr>
-          <w:rFonts w:eastAsia="新細明體" w:hint="eastAsia"/>
-          <w:lang w:eastAsia="zh-TW"/>
-        </w:rPr>
-        <w:t xml:space="preserve"> </w:t>
-      </w:r>
-      <w:r>
-        <w:rPr>
-          <w:rFonts w:eastAsia="新細明體" w:hint="eastAsia"/>
-          <w:lang w:eastAsia="zh-TW"/>
-        </w:rPr>
-        <w:t>b</w:t>
-      </w:r>
-      <w:r>
-        <w:rPr>
-          <w:rFonts w:eastAsia="新細明體" w:hint="eastAsia"/>
-          <w:vertAlign w:val="subscript"/>
-          <w:lang w:eastAsia="zh-TW"/>
-        </w:rPr>
-        <w:t>0</w:t>
-      </w:r>
-      <w:r>
-        <w:rPr>
-          <w:rFonts w:eastAsia="新細明體" w:hint="eastAsia"/>
-          <w:vertAlign w:val="subscript"/>
-          <w:lang w:eastAsia="zh-TW"/>
-        </w:rPr>
-        <w:t>,</w:t>
-      </w:r>
-      <w:r>
-        <w:rPr>
-          <w:rFonts w:eastAsia="新細明體" w:hint="eastAsia"/>
-          <w:lang w:eastAsia="zh-TW"/>
-        </w:rPr>
-        <w:t>x) = P(z</w:t>
-      </w:r>
-      <w:r>
-        <w:rPr>
-          <w:rFonts w:eastAsia="新細明體" w:hint="eastAsia"/>
-          <w:lang w:eastAsia="zh-TW"/>
-        </w:rPr>
-        <w:t>&lt;</w:t>
-      </w:r>
-      <w:r>
-        <w:rPr>
-          <w:rFonts w:eastAsia="新細明體" w:hint="eastAsia"/>
-          <w:lang w:eastAsia="zh-TW"/>
-        </w:rPr>
-        <w:t xml:space="preserve">0) = </w:t>
-      </w:r>
-      <w:r>
-        <w:rPr>
-          <w:rFonts w:eastAsia="新細明體" w:hint="eastAsia"/>
-          <w:lang w:eastAsia="zh-TW"/>
-        </w:rPr>
-        <w:t>1-</w:t>
+        <w:t>x) = P(z&lt;0) = 1-</w:t>
       </w:r>
       <w:r>
         <w:rPr>
@@ -1803,7 +1731,21 @@
           <w:rFonts w:eastAsia="新細明體" w:hint="eastAsia"/>
           <w:lang w:eastAsia="zh-TW"/>
         </w:rPr>
-        <w:t>, this is verified by GridSearchCV() implemented in cross_validation.ipynb.</w:t>
+        <w:t xml:space="preserve">, this is verified by </w:t>
+      </w:r>
+      <w:r>
+        <w:rPr>
+          <w:rFonts w:eastAsia="新細明體" w:hint="eastAsia"/>
+          <w:lang w:eastAsia="zh-TW"/>
+        </w:rPr>
+        <w:t xml:space="preserve">stratified </w:t>
+      </w:r>
+      <w:r>
+        <w:rPr>
+          <w:rFonts w:eastAsia="新細明體" w:hint="eastAsia"/>
+          <w:lang w:eastAsia="zh-TW"/>
+        </w:rPr>
+        <w:t>GridSearchCV() implemented in cross_validation.ipynb.</w:t>
       </w:r>
       <w:r>
         <w:rPr>
@@ -1910,14 +1852,7 @@
           <w:rFonts w:eastAsia="新細明體" w:hint="eastAsia"/>
           <w:lang w:eastAsia="zh-TW"/>
         </w:rPr>
-        <w:t>)+(1-w)*(1-y)</w:t>
-      </w:r>
-      <w:r>
-        <w:rPr>
-          <w:rFonts w:eastAsia="新細明體" w:hint="eastAsia"/>
-          <w:lang w:eastAsia="zh-TW"/>
-        </w:rPr>
-        <w:t>*log</w:t>
+        <w:t>)+(1-w)*(1-y)*log</w:t>
       </w:r>
       <w:r>
         <w:rPr>
@@ -2033,13 +1968,306 @@
           <w:bCs/>
           <w:lang w:eastAsia="zh-TW"/>
         </w:rPr>
+        <w:t xml:space="preserve">b </w:t>
+      </w:r>
+      <w:r>
+        <w:rPr>
+          <w:rFonts w:eastAsia="新細明體" w:hint="eastAsia"/>
+          <w:lang w:eastAsia="zh-TW"/>
+        </w:rPr>
         <w:t>b</w:t>
       </w:r>
       <w:r>
         <w:rPr>
           <w:rFonts w:eastAsia="新細明體" w:hint="eastAsia"/>
-          <w:b/>
-          <w:bCs/>
+          <w:vertAlign w:val="subscript"/>
+          <w:lang w:eastAsia="zh-TW"/>
+        </w:rPr>
+        <w:t>0</w:t>
+      </w:r>
+      <w:r>
+        <w:rPr>
+          <w:rFonts w:eastAsia="新細明體" w:hint="eastAsia"/>
+          <w:lang w:eastAsia="zh-TW"/>
+        </w:rPr>
+        <w:t>]| + l2*|[</w:t>
+      </w:r>
+      <w:r>
+        <w:rPr>
+          <w:rFonts w:eastAsia="新細明體" w:hint="eastAsia"/>
+          <w:b/>
+          <w:bCs/>
+          <w:lang w:eastAsia="zh-TW"/>
+        </w:rPr>
+        <w:t xml:space="preserve">b </w:t>
+      </w:r>
+      <w:r>
+        <w:rPr>
+          <w:rFonts w:eastAsia="新細明體" w:hint="eastAsia"/>
+          <w:lang w:eastAsia="zh-TW"/>
+        </w:rPr>
+        <w:t>b</w:t>
+      </w:r>
+      <w:r>
+        <w:rPr>
+          <w:rFonts w:eastAsia="新細明體" w:hint="eastAsia"/>
+          <w:vertAlign w:val="subscript"/>
+          <w:lang w:eastAsia="zh-TW"/>
+        </w:rPr>
+        <w:t>0</w:t>
+      </w:r>
+      <w:r>
+        <w:rPr>
+          <w:rFonts w:eastAsia="新細明體" w:hint="eastAsia"/>
+          <w:lang w:eastAsia="zh-TW"/>
+        </w:rPr>
+        <w:t>]|</w:t>
+      </w:r>
+      <w:r>
+        <w:rPr>
+          <w:rFonts w:eastAsia="新細明體" w:hint="eastAsia"/>
+          <w:vertAlign w:val="superscript"/>
+          <w:lang w:eastAsia="zh-TW"/>
+        </w:rPr>
+        <w:t xml:space="preserve">2 </w:t>
+      </w:r>
+      <w:r>
+        <w:rPr>
+          <w:rFonts w:eastAsia="新細明體" w:hint="eastAsia"/>
+          <w:lang w:eastAsia="zh-TW"/>
+        </w:rPr>
+        <w:t>, where l1 and l2 are hyperparameters of L1 and L2 penalties, [</w:t>
+      </w:r>
+      <w:r>
+        <w:rPr>
+          <w:rFonts w:eastAsia="新細明體" w:hint="eastAsia"/>
+          <w:b/>
+          <w:bCs/>
+          <w:lang w:eastAsia="zh-TW"/>
+        </w:rPr>
+        <w:t xml:space="preserve">b </w:t>
+      </w:r>
+      <w:r>
+        <w:rPr>
+          <w:rFonts w:eastAsia="新細明體" w:hint="eastAsia"/>
+          <w:lang w:eastAsia="zh-TW"/>
+        </w:rPr>
+        <w:t>b</w:t>
+      </w:r>
+      <w:r>
+        <w:rPr>
+          <w:rFonts w:eastAsia="新細明體" w:hint="eastAsia"/>
+          <w:vertAlign w:val="subscript"/>
+          <w:lang w:eastAsia="zh-TW"/>
+        </w:rPr>
+        <w:t>0</w:t>
+      </w:r>
+      <w:r>
+        <w:rPr>
+          <w:rFonts w:eastAsia="新細明體" w:hint="eastAsia"/>
+          <w:lang w:eastAsia="zh-TW"/>
+        </w:rPr>
+        <w:t>] denotes the concatenation of parameter vector and the bias term.</w:t>
+      </w:r>
+      <w:r>
+        <w:rPr>
+          <w:rFonts w:eastAsia="新細明體" w:hint="eastAsia"/>
+          <w:lang w:eastAsia="zh-TW"/>
+        </w:rPr>
+        <w:t xml:space="preserve"> (Note: </w:t>
+      </w:r>
+      <w:r>
+        <w:rPr>
+          <w:rFonts w:eastAsia="新細明體" w:hint="eastAsia"/>
+          <w:lang w:eastAsia="zh-TW"/>
+        </w:rPr>
+        <w:t xml:space="preserve">Mathematically, we can omit the </w:t>
+      </w:r>
+      <w:r>
+        <w:rPr>
+          <w:rFonts w:eastAsia="新細明體" w:hint="eastAsia"/>
+          <w:lang w:eastAsia="zh-TW"/>
+        </w:rPr>
+        <w:lastRenderedPageBreak/>
+        <w:t xml:space="preserve">constant 2 in the loss, but we found it more numerically stable to include it, and we encode </w:t>
+      </w:r>
+      <w:r>
+        <w:rPr>
+          <w:rFonts w:eastAsia="新細明體" w:hint="eastAsia"/>
+          <w:lang w:eastAsia="zh-TW"/>
+        </w:rPr>
+        <w:t xml:space="preserve">y to be {0,1} instead of {-1,1}, </w:t>
+      </w:r>
+      <w:r>
+        <w:rPr>
+          <w:rFonts w:eastAsia="新細明體" w:hint="eastAsia"/>
+          <w:lang w:eastAsia="zh-TW"/>
+        </w:rPr>
+        <w:t>so the loss is different from the lecture notes</w:t>
+      </w:r>
+      <w:r>
+        <w:rPr>
+          <w:rFonts w:eastAsia="新細明體" w:hint="eastAsia"/>
+          <w:lang w:eastAsia="zh-TW"/>
+        </w:rPr>
+        <w:t xml:space="preserve">). The loss is minimized using </w:t>
+      </w:r>
+      <w:r>
+        <w:rPr>
+          <w:rFonts w:eastAsia="新細明體"/>
+          <w:lang w:eastAsia="zh-TW"/>
+        </w:rPr>
+        <w:t>scipy.optimize</w:t>
+      </w:r>
+      <w:r>
+        <w:rPr>
+          <w:rFonts w:eastAsia="新細明體" w:hint="eastAsia"/>
+          <w:lang w:eastAsia="zh-TW"/>
+        </w:rPr>
+        <w:t>.</w:t>
+      </w:r>
+      <w:r>
+        <w:rPr>
+          <w:rFonts w:eastAsia="新細明體"/>
+          <w:lang w:eastAsia="zh-TW"/>
+        </w:rPr>
+        <w:t>minimize</w:t>
+      </w:r>
+      <w:r>
+        <w:rPr>
+          <w:rFonts w:eastAsia="新細明體" w:hint="eastAsia"/>
+          <w:lang w:eastAsia="zh-TW"/>
+        </w:rPr>
+        <w:t xml:space="preserve">, </w:t>
+      </w:r>
+      <w:r>
+        <w:rPr>
+          <w:rFonts w:eastAsia="新細明體" w:hint="eastAsia"/>
+          <w:lang w:eastAsia="zh-TW"/>
+        </w:rPr>
+        <w:t xml:space="preserve">the implementation can be found in the classes </w:t>
+      </w:r>
+      <w:r>
+        <w:rPr>
+          <w:rFonts w:eastAsia="新細明體"/>
+          <w:lang w:eastAsia="zh-TW"/>
+        </w:rPr>
+        <w:t>probitModel(LatentVariableModel)</w:t>
+      </w:r>
+      <w:r>
+        <w:rPr>
+          <w:rFonts w:eastAsia="新細明體" w:hint="eastAsia"/>
+          <w:lang w:eastAsia="zh-TW"/>
+        </w:rPr>
+        <w:t xml:space="preserve"> and </w:t>
+      </w:r>
+      <w:r>
+        <w:rPr>
+          <w:rFonts w:eastAsia="新細明體"/>
+          <w:lang w:eastAsia="zh-TW"/>
+        </w:rPr>
+        <w:t>logisticModel(LatentVariableModel)</w:t>
+      </w:r>
+      <w:r>
+        <w:rPr>
+          <w:rFonts w:eastAsia="新細明體" w:hint="eastAsia"/>
+          <w:lang w:eastAsia="zh-TW"/>
+        </w:rPr>
+        <w:t xml:space="preserve"> in Models.py.</w:t>
+      </w:r>
+    </w:p>
+    <w:p>
+      <w:pPr>
+        <w:contextualSpacing/>
+        <w:rPr>
+          <w:rFonts w:eastAsia="新細明體"/>
+          <w:lang w:eastAsia="zh-TW"/>
+        </w:rPr>
+      </w:pPr>
+      <w:r>
+        <w:rPr>
+          <w:rFonts w:eastAsia="新細明體" w:hint="eastAsia"/>
+          <w:b/>
+          <w:bCs/>
+          <w:lang w:eastAsia="zh-TW"/>
+        </w:rPr>
+        <w:t>Hyperparameter Finetuning</w:t>
+      </w:r>
+      <w:r>
+        <w:rPr>
+          <w:rFonts w:eastAsia="新細明體" w:hint="eastAsia"/>
+          <w:lang w:eastAsia="zh-TW"/>
+        </w:rPr>
+        <w:t xml:space="preserve"> : </w:t>
+      </w:r>
+      <w:r>
+        <w:rPr>
+          <w:rFonts w:eastAsia="新細明體" w:hint="eastAsia"/>
+          <w:lang w:eastAsia="zh-TW"/>
+        </w:rPr>
+        <w:t>For hyperparameter finetuning, we separate the hyperparameter search of w and {l1, l2} independently since the former is dependent on class distribution, while the latter is data dependent.</w:t>
+      </w:r>
+      <w:r>
+        <w:rPr>
+          <w:rFonts w:eastAsia="新細明體" w:hint="eastAsia"/>
+          <w:lang w:eastAsia="zh-TW"/>
+        </w:rPr>
+        <w:t xml:space="preserve"> Apart from {l1,l2}, we also include </w:t>
+      </w:r>
+      <w:r>
+        <w:rPr>
+          <w:rFonts w:eastAsia="新細明體" w:hint="eastAsia"/>
+          <w:lang w:eastAsia="zh-TW"/>
+        </w:rPr>
+        <w:t xml:space="preserve">the </w:t>
+      </w:r>
+      <w:r>
+        <w:rPr>
+          <w:rFonts w:eastAsia="新細明體" w:hint="eastAsia"/>
+          <w:lang w:eastAsia="zh-TW"/>
+        </w:rPr>
+        <w:t>hyper</w:t>
+      </w:r>
+      <w:r>
+        <w:rPr>
+          <w:rFonts w:eastAsia="新細明體" w:hint="eastAsia"/>
+          <w:lang w:eastAsia="zh-TW"/>
+        </w:rPr>
+        <w:t xml:space="preserve">parameter </w:t>
+      </w:r>
+      <w:r>
+        <w:rPr>
+          <w:rFonts w:eastAsia="新細明體"/>
+          <w:i/>
+          <w:iCs/>
+          <w:lang w:eastAsia="zh-TW"/>
+        </w:rPr>
+        <w:t>n_neighbors</w:t>
+      </w:r>
+      <w:r>
+        <w:rPr>
+          <w:rFonts w:eastAsia="新細明體" w:hint="eastAsia"/>
+          <w:lang w:eastAsia="zh-TW"/>
+        </w:rPr>
+        <w:t xml:space="preserve"> of KNN imputer together in the hyperparameter search. We applied Bayesian Optimization</w:t>
+      </w:r>
+      <w:r>
+        <w:rPr>
+          <w:rFonts w:eastAsia="新細明體" w:hint="eastAsia"/>
+          <w:lang w:eastAsia="zh-TW"/>
+        </w:rPr>
+        <w:t xml:space="preserve"> (BO)</w:t>
+      </w:r>
+      <w:r>
+        <w:rPr>
+          <w:rFonts w:eastAsia="新細明體" w:hint="eastAsia"/>
+          <w:lang w:eastAsia="zh-TW"/>
+        </w:rPr>
+        <w:t xml:space="preserve"> with stratified K-Fold cross validation</w:t>
+      </w:r>
+      <w:r>
+        <w:rPr>
+          <w:rFonts w:eastAsia="新細明體" w:hint="eastAsia"/>
           <w:lang w:eastAsia="zh-TW"/>
         </w:rPr>
         <w:t xml:space="preserve"> </w:t>
@@ -2049,226 +2277,60 @@
           <w:rFonts w:eastAsia="新細明體" w:hint="eastAsia"/>
           <w:lang w:eastAsia="zh-TW"/>
         </w:rPr>
-        <w:t>b</w:t>
-      </w:r>
-      <w:r>
-        <w:rPr>
-          <w:rFonts w:eastAsia="新細明體" w:hint="eastAsia"/>
-          <w:vertAlign w:val="subscript"/>
-          <w:lang w:eastAsia="zh-TW"/>
-        </w:rPr>
-        <w:t>0</w:t>
-      </w:r>
-      <w:r>
-        <w:rPr>
-          <w:rFonts w:eastAsia="新細明體" w:hint="eastAsia"/>
-          <w:lang w:eastAsia="zh-TW"/>
-        </w:rPr>
-        <w:t>]| + l2</w:t>
-      </w:r>
-      <w:r>
-        <w:rPr>
-          <w:rFonts w:eastAsia="新細明體" w:hint="eastAsia"/>
-          <w:lang w:eastAsia="zh-TW"/>
-        </w:rPr>
-        <w:t>*|[</w:t>
-      </w:r>
-      <w:r>
-        <w:rPr>
-          <w:rFonts w:eastAsia="新細明體" w:hint="eastAsia"/>
-          <w:b/>
-          <w:bCs/>
-          <w:lang w:eastAsia="zh-TW"/>
-        </w:rPr>
-        <w:t xml:space="preserve">b </w:t>
-      </w:r>
-      <w:r>
-        <w:rPr>
-          <w:rFonts w:eastAsia="新細明體" w:hint="eastAsia"/>
-          <w:lang w:eastAsia="zh-TW"/>
-        </w:rPr>
-        <w:t>b</w:t>
-      </w:r>
-      <w:r>
-        <w:rPr>
-          <w:rFonts w:eastAsia="新細明體" w:hint="eastAsia"/>
-          <w:vertAlign w:val="subscript"/>
-          <w:lang w:eastAsia="zh-TW"/>
-        </w:rPr>
-        <w:t>0</w:t>
-      </w:r>
-      <w:r>
-        <w:rPr>
-          <w:rFonts w:eastAsia="新細明體" w:hint="eastAsia"/>
-          <w:lang w:eastAsia="zh-TW"/>
-        </w:rPr>
-        <w:t>]|</w:t>
-      </w:r>
-      <w:r>
-        <w:rPr>
-          <w:rFonts w:eastAsia="新細明體" w:hint="eastAsia"/>
-          <w:vertAlign w:val="superscript"/>
-          <w:lang w:eastAsia="zh-TW"/>
-        </w:rPr>
-        <w:t xml:space="preserve">2 </w:t>
-      </w:r>
-      <w:r>
-        <w:rPr>
-          <w:rFonts w:eastAsia="新細明體" w:hint="eastAsia"/>
-          <w:lang w:eastAsia="zh-TW"/>
-        </w:rPr>
-        <w:t xml:space="preserve">, where l1 and l2 are hyperparameters of L1 and L2 penalties, </w:t>
-      </w:r>
-      <w:r>
-        <w:rPr>
-          <w:rFonts w:eastAsia="新細明體" w:hint="eastAsia"/>
-          <w:lang w:eastAsia="zh-TW"/>
-        </w:rPr>
-        <w:t>[</w:t>
-      </w:r>
-      <w:r>
-        <w:rPr>
-          <w:rFonts w:eastAsia="新細明體" w:hint="eastAsia"/>
-          <w:b/>
-          <w:bCs/>
-          <w:lang w:eastAsia="zh-TW"/>
-        </w:rPr>
-        <w:t xml:space="preserve">b </w:t>
-      </w:r>
-      <w:r>
-        <w:rPr>
-          <w:rFonts w:eastAsia="新細明體" w:hint="eastAsia"/>
-          <w:lang w:eastAsia="zh-TW"/>
-        </w:rPr>
-        <w:t>b</w:t>
-      </w:r>
-      <w:r>
-        <w:rPr>
-          <w:rFonts w:eastAsia="新細明體" w:hint="eastAsia"/>
-          <w:vertAlign w:val="subscript"/>
-          <w:lang w:eastAsia="zh-TW"/>
-        </w:rPr>
-        <w:t>0</w:t>
-      </w:r>
-      <w:r>
-        <w:rPr>
-          <w:rFonts w:eastAsia="新細明體" w:hint="eastAsia"/>
-          <w:lang w:eastAsia="zh-TW"/>
-        </w:rPr>
-        <w:t>]</w:t>
-      </w:r>
-      <w:r>
-        <w:rPr>
-          <w:rFonts w:eastAsia="新細明體" w:hint="eastAsia"/>
-          <w:lang w:eastAsia="zh-TW"/>
-        </w:rPr>
-        <w:t xml:space="preserve"> denotes the </w:t>
-      </w:r>
-      <w:r>
-        <w:rPr>
-          <w:rFonts w:eastAsia="新細明體" w:hint="eastAsia"/>
-          <w:lang w:eastAsia="zh-TW"/>
-        </w:rPr>
-        <w:lastRenderedPageBreak/>
-        <w:t>concatenation of parameter vector and the bias term.</w:t>
-      </w:r>
-      <w:r>
-        <w:rPr>
-          <w:rFonts w:eastAsia="新細明體" w:hint="eastAsia"/>
-          <w:lang w:eastAsia="zh-TW"/>
-        </w:rPr>
-        <w:t xml:space="preserve"> (Note: </w:t>
-      </w:r>
-      <w:r>
-        <w:rPr>
-          <w:rFonts w:eastAsia="新細明體" w:hint="eastAsia"/>
-          <w:lang w:eastAsia="zh-TW"/>
-        </w:rPr>
-        <w:t xml:space="preserve">Mathematically, we can omit the constant 2 in the loss, but we found it more numerically stable to include it, and we encode </w:t>
-      </w:r>
-      <w:r>
-        <w:rPr>
-          <w:rFonts w:eastAsia="新細明體" w:hint="eastAsia"/>
-          <w:lang w:eastAsia="zh-TW"/>
-        </w:rPr>
-        <w:t xml:space="preserve">y to be {0,1} instead of {-1,1}, </w:t>
-      </w:r>
-      <w:r>
-        <w:rPr>
-          <w:rFonts w:eastAsia="新細明體" w:hint="eastAsia"/>
-          <w:lang w:eastAsia="zh-TW"/>
-        </w:rPr>
-        <w:t>so the loss is different from the lecture notes</w:t>
-      </w:r>
-      <w:r>
-        <w:rPr>
-          <w:rFonts w:eastAsia="新細明體" w:hint="eastAsia"/>
-          <w:lang w:eastAsia="zh-TW"/>
-        </w:rPr>
-        <w:t xml:space="preserve">). The loss is minimized using </w:t>
-      </w:r>
-      <w:r>
-        <w:rPr>
-          <w:rFonts w:eastAsia="新細明體"/>
-          <w:lang w:eastAsia="zh-TW"/>
-        </w:rPr>
-        <w:t>scipy.optimize</w:t>
-      </w:r>
-      <w:r>
-        <w:rPr>
-          <w:rFonts w:eastAsia="新細明體" w:hint="eastAsia"/>
-          <w:lang w:eastAsia="zh-TW"/>
-        </w:rPr>
-        <w:t>.</w:t>
-      </w:r>
-      <w:r>
-        <w:rPr>
-          <w:rFonts w:eastAsia="新細明體"/>
-          <w:lang w:eastAsia="zh-TW"/>
-        </w:rPr>
-        <w:t>minimize</w:t>
-      </w:r>
-      <w:r>
-        <w:rPr>
-          <w:rFonts w:eastAsia="新細明體" w:hint="eastAsia"/>
-          <w:lang w:eastAsia="zh-TW"/>
-        </w:rPr>
-        <w:t xml:space="preserve">, </w:t>
-      </w:r>
-      <w:r>
-        <w:rPr>
-          <w:rFonts w:eastAsia="新細明體" w:hint="eastAsia"/>
-          <w:lang w:eastAsia="zh-TW"/>
-        </w:rPr>
-        <w:t xml:space="preserve">the implementation can be found in the classes </w:t>
-      </w:r>
-      <w:r>
-        <w:rPr>
-          <w:rFonts w:eastAsia="新細明體"/>
-          <w:lang w:eastAsia="zh-TW"/>
-        </w:rPr>
-        <w:t>probitModel(LatentVariableModel)</w:t>
-      </w:r>
-      <w:r>
-        <w:rPr>
-          <w:rFonts w:eastAsia="新細明體" w:hint="eastAsia"/>
-          <w:lang w:eastAsia="zh-TW"/>
-        </w:rPr>
-        <w:t xml:space="preserve"> and </w:t>
-      </w:r>
-      <w:r>
-        <w:rPr>
-          <w:rFonts w:eastAsia="新細明體"/>
-          <w:lang w:eastAsia="zh-TW"/>
-        </w:rPr>
-        <w:t>logisticModel(LatentVariableModel)</w:t>
-      </w:r>
-      <w:r>
-        <w:rPr>
-          <w:rFonts w:eastAsia="新細明體" w:hint="eastAsia"/>
-          <w:lang w:eastAsia="zh-TW"/>
-        </w:rPr>
-        <w:t xml:space="preserve"> in Models.py.</w:t>
+        <w:t xml:space="preserve">(with K=5) </w:t>
+      </w:r>
+      <w:r>
+        <w:rPr>
+          <w:rFonts w:eastAsia="新細明體" w:hint="eastAsia"/>
+          <w:lang w:eastAsia="zh-TW"/>
+        </w:rPr>
+        <w:t xml:space="preserve">using the python package </w:t>
+      </w:r>
+      <w:r>
+        <w:rPr>
+          <w:rFonts w:eastAsia="新細明體"/>
+          <w:i/>
+          <w:iCs/>
+          <w:lang w:eastAsia="zh-TW"/>
+        </w:rPr>
+        <w:t>bayesian-optimization</w:t>
+      </w:r>
+      <w:r>
+        <w:rPr>
+          <w:rFonts w:eastAsia="新細明體" w:hint="eastAsia"/>
+          <w:lang w:eastAsia="zh-TW"/>
+        </w:rPr>
+        <w:t xml:space="preserve"> </w:t>
+      </w:r>
+      <w:r>
+        <w:rPr>
+          <w:rFonts w:eastAsia="新細明體" w:hint="eastAsia"/>
+          <w:lang w:eastAsia="zh-TW"/>
+        </w:rPr>
+        <w:t xml:space="preserve">and </w:t>
+      </w:r>
+      <w:r>
+        <w:rPr>
+          <w:rFonts w:eastAsia="新細明體" w:hint="eastAsia"/>
+          <w:i/>
+          <w:iCs/>
+          <w:lang w:eastAsia="zh-TW"/>
+        </w:rPr>
+        <w:t>scikit-learn</w:t>
+      </w:r>
+      <w:r>
+        <w:rPr>
+          <w:rFonts w:eastAsia="新細明體" w:hint="eastAsia"/>
+          <w:lang w:eastAsia="zh-TW"/>
+        </w:rPr>
+        <w:t xml:space="preserve"> </w:t>
+      </w:r>
+      <w:r>
+        <w:rPr>
+          <w:rFonts w:eastAsia="新細明體" w:hint="eastAsia"/>
+          <w:lang w:eastAsia="zh-TW"/>
+        </w:rPr>
+        <w:t>to search for the optimal hyperparameters.</w:t>
       </w:r>
     </w:p>
     <w:p>
@@ -2276,9 +2338,8 @@
         <w:ind w:firstLine="720"/>
         <w:contextualSpacing/>
         <w:rPr>
-          <w:rFonts w:eastAsia="新細明體" w:hint="eastAsia"/>
-          <w:vertAlign w:val="superscript"/>
-          <w:lang w:eastAsia="zh-TW"/>
+          <w:rFonts w:eastAsia="新細明體"/>
+          <w:lang w:val="en-US" w:eastAsia="zh-TW"/>
         </w:rPr>
       </w:pPr>
       <w:r>
@@ -2286,32 +2347,142 @@
           <w:rFonts w:eastAsia="新細明體" w:hint="eastAsia"/>
           <w:lang w:eastAsia="zh-TW"/>
         </w:rPr>
-        <w:t xml:space="preserve">For hyperparameter finetuning, we separate the hyperparameter search of w and {l1, l2} independently since the former is </w:t>
-      </w:r>
-      <w:r>
-        <w:rPr>
-          <w:rFonts w:eastAsia="新細明體" w:hint="eastAsia"/>
-          <w:lang w:eastAsia="zh-TW"/>
-        </w:rPr>
-        <w:t>dependent</w:t>
-      </w:r>
-      <w:r>
-        <w:rPr>
-          <w:rFonts w:eastAsia="新細明體" w:hint="eastAsia"/>
-          <w:lang w:eastAsia="zh-TW"/>
-        </w:rPr>
-        <w:t xml:space="preserve"> on class distribution, while the latter is data dependent.</w:t>
-      </w:r>
-      <w:r>
-        <w:rPr>
-          <w:rFonts w:eastAsia="新細明體" w:hint="eastAsia"/>
-          <w:lang w:eastAsia="zh-TW"/>
-        </w:rPr>
-        <w:t xml:space="preserve"> Apart from {l1,l2}, we also include </w:t>
-      </w:r>
-      <w:r>
-        <w:rPr>
-          <w:rFonts w:eastAsia="新細明體"/>
+        <w:t xml:space="preserve">We choose stratified K-Fold because our class distribution is imbalanced, stratified K-Fold returns the stratified fold that preserve approximately the same class distribution in each stratum.  </w:t>
+      </w:r>
+      <w:r>
+        <w:rPr>
+          <w:rFonts w:eastAsia="新細明體" w:hint="eastAsia"/>
+          <w:lang w:eastAsia="zh-TW"/>
+        </w:rPr>
+        <w:t>BO</w:t>
+      </w:r>
+      <w:r>
+        <w:rPr>
+          <w:rFonts w:eastAsia="新細明體" w:hint="eastAsia"/>
+          <w:lang w:eastAsia="zh-TW"/>
+        </w:rPr>
+        <w:t xml:space="preserve"> is a optimization technique to maximize a blackbox function, in which we treated the </w:t>
+      </w:r>
+      <w:r>
+        <w:rPr>
+          <w:rFonts w:eastAsia="新細明體" w:hint="eastAsia"/>
+          <w:lang w:eastAsia="zh-TW"/>
+        </w:rPr>
+        <w:t>cross validation</w:t>
+      </w:r>
+      <w:r>
+        <w:rPr>
+          <w:rFonts w:eastAsia="新細明體" w:hint="eastAsia"/>
+          <w:lang w:eastAsia="zh-TW"/>
+        </w:rPr>
+        <w:t xml:space="preserve"> as the blackbox function, and the hyperparameters as the input parameters to this blackbox function and the mean F1 score as the output of this function</w:t>
+      </w:r>
+      <w:r>
+        <w:rPr>
+          <w:rFonts w:eastAsia="新細明體" w:hint="eastAsia"/>
+          <w:lang w:eastAsia="zh-TW"/>
+        </w:rPr>
+        <w:t>, i.e. mean_f1_score = KFold_CV(</w:t>
+      </w:r>
+      <w:r>
+        <w:rPr>
+          <w:rFonts w:eastAsia="新細明體" w:hint="eastAsia"/>
+          <w:lang w:eastAsia="zh-TW"/>
+        </w:rPr>
+        <w:t>hyperparameters</w:t>
+      </w:r>
+      <w:r>
+        <w:rPr>
+          <w:rFonts w:eastAsia="新細明體" w:hint="eastAsia"/>
+          <w:lang w:eastAsia="zh-TW"/>
+        </w:rPr>
+        <w:t>)</w:t>
+      </w:r>
+      <w:r>
+        <w:rPr>
+          <w:rFonts w:eastAsia="新細明體" w:hint="eastAsia"/>
+          <w:lang w:eastAsia="zh-TW"/>
+        </w:rPr>
+        <w:t xml:space="preserve"> and best_hyperparameters = argmax(</w:t>
+      </w:r>
+      <w:r>
+        <w:rPr>
+          <w:rFonts w:eastAsia="新細明體" w:hint="eastAsia"/>
+          <w:lang w:eastAsia="zh-TW"/>
+        </w:rPr>
+        <w:t>KFold_CV(hyperparameters</w:t>
+      </w:r>
+      <w:r>
+        <w:rPr>
+          <w:rFonts w:eastAsia="新細明體" w:hint="eastAsia"/>
+          <w:lang w:eastAsia="zh-TW"/>
+        </w:rPr>
+        <w:t>)).</w:t>
+      </w:r>
+      <w:r>
+        <w:rPr>
+          <w:rFonts w:eastAsia="新細明體" w:hint="eastAsia"/>
+          <w:lang w:eastAsia="zh-TW"/>
+        </w:rPr>
+        <w:t xml:space="preserve"> The implementation is in cross_validation.ipynb, the best hyperparameters for probit </w:t>
+      </w:r>
+      <w:r>
+        <w:rPr>
+          <w:rFonts w:eastAsia="新細明體" w:hint="eastAsia"/>
+          <w:b/>
+          <w:bCs/>
+          <w:lang w:eastAsia="zh-TW"/>
+        </w:rPr>
+        <w:t>are l1=</w:t>
+      </w:r>
+      <w:r>
+        <w:rPr>
+          <w:rFonts w:eastAsia="新細明體"/>
+          <w:b/>
+          <w:bCs/>
+          <w:lang w:eastAsia="zh-TW"/>
+        </w:rPr>
+        <w:t xml:space="preserve"> 0.00617</w:t>
+      </w:r>
+      <w:r>
+        <w:rPr>
+          <w:rFonts w:eastAsia="新細明體" w:hint="eastAsia"/>
+          <w:b/>
+          <w:bCs/>
+          <w:lang w:eastAsia="zh-TW"/>
+        </w:rPr>
+        <w:t>, l2=</w:t>
+      </w:r>
+      <w:r>
+        <w:rPr>
+          <w:b/>
+          <w:bCs/>
+        </w:rPr>
+        <w:t xml:space="preserve"> </w:t>
+      </w:r>
+      <w:r>
+        <w:rPr>
+          <w:rFonts w:eastAsia="新細明體"/>
+          <w:b/>
+          <w:bCs/>
+          <w:lang w:eastAsia="zh-TW"/>
+        </w:rPr>
+        <w:t>0.04057</w:t>
+      </w:r>
+      <w:r>
+        <w:rPr>
+          <w:rFonts w:eastAsia="新細明體" w:hint="eastAsia"/>
+          <w:b/>
+          <w:bCs/>
+          <w:lang w:eastAsia="zh-TW"/>
+        </w:rPr>
+        <w:t xml:space="preserve">, </w:t>
+      </w:r>
+      <w:r>
+        <w:rPr>
+          <w:rFonts w:eastAsia="新細明體"/>
+          <w:b/>
+          <w:bCs/>
           <w:lang w:eastAsia="zh-TW"/>
         </w:rPr>
         <w:t>n_neighbors</w:t>
@@ -2319,26 +2490,1710 @@
       <w:r>
         <w:rPr>
           <w:rFonts w:eastAsia="新細明體" w:hint="eastAsia"/>
-          <w:lang w:eastAsia="zh-TW"/>
-        </w:rPr>
-        <w:t xml:space="preserve"> of KNN imputer together in the hyperparameter search. We applied Bayesian Optimization using the python package </w:t>
-      </w:r>
-      <w:r>
-        <w:rPr>
-          <w:rFonts w:eastAsia="新細明體"/>
+          <w:b/>
+          <w:bCs/>
+          <w:lang w:eastAsia="zh-TW"/>
+        </w:rPr>
+        <w:t>=11 (stored in probit.json)</w:t>
+      </w:r>
+      <w:r>
+        <w:rPr>
+          <w:rFonts w:eastAsia="新細明體" w:hint="eastAsia"/>
+          <w:lang w:eastAsia="zh-TW"/>
+        </w:rPr>
+        <w:t xml:space="preserve">, and that of logistic </w:t>
+      </w:r>
+      <w:r>
+        <w:rPr>
+          <w:rFonts w:eastAsia="新細明體" w:hint="eastAsia"/>
+          <w:b/>
+          <w:bCs/>
+          <w:lang w:eastAsia="zh-TW"/>
+        </w:rPr>
+        <w:t>are l1=</w:t>
+      </w:r>
+      <w:r>
+        <w:rPr>
+          <w:rFonts w:eastAsia="新細明體"/>
+          <w:b/>
+          <w:bCs/>
+          <w:lang w:eastAsia="zh-TW"/>
+        </w:rPr>
+        <w:t>0.00274</w:t>
+      </w:r>
+      <w:r>
+        <w:rPr>
+          <w:rFonts w:eastAsia="新細明體" w:hint="eastAsia"/>
+          <w:b/>
+          <w:bCs/>
+          <w:lang w:eastAsia="zh-TW"/>
+        </w:rPr>
+        <w:t>, l2=</w:t>
+      </w:r>
+      <w:r>
+        <w:rPr>
+          <w:b/>
+          <w:bCs/>
+        </w:rPr>
+        <w:t xml:space="preserve"> </w:t>
+      </w:r>
+      <w:r>
+        <w:rPr>
+          <w:rFonts w:eastAsia="新細明體"/>
+          <w:b/>
+          <w:bCs/>
+          <w:lang w:eastAsia="zh-TW"/>
+        </w:rPr>
+        <w:t>0.00904</w:t>
+      </w:r>
+      <w:r>
+        <w:rPr>
+          <w:rFonts w:eastAsia="新細明體" w:hint="eastAsia"/>
+          <w:b/>
+          <w:bCs/>
+          <w:lang w:eastAsia="zh-TW"/>
+        </w:rPr>
+        <w:t>, n_</w:t>
+      </w:r>
+      <w:r>
+        <w:rPr>
+          <w:rFonts w:eastAsia="新細明體"/>
+          <w:b/>
+          <w:bCs/>
+          <w:lang w:eastAsia="zh-TW"/>
+        </w:rPr>
+        <w:t>neighbors</w:t>
+      </w:r>
+      <w:r>
+        <w:rPr>
+          <w:rFonts w:eastAsia="新細明體" w:hint="eastAsia"/>
+          <w:b/>
+          <w:bCs/>
+          <w:lang w:eastAsia="zh-TW"/>
+        </w:rPr>
+        <w:t xml:space="preserve">=14 </w:t>
+      </w:r>
+      <w:r>
+        <w:rPr>
+          <w:rFonts w:eastAsia="新細明體" w:hint="eastAsia"/>
+          <w:b/>
+          <w:bCs/>
+          <w:lang w:eastAsia="zh-TW"/>
+        </w:rPr>
+        <w:t xml:space="preserve">(stored in </w:t>
+      </w:r>
+      <w:r>
+        <w:rPr>
+          <w:rFonts w:eastAsia="新細明體" w:hint="eastAsia"/>
+          <w:b/>
+          <w:bCs/>
+          <w:lang w:eastAsia="zh-TW"/>
+        </w:rPr>
+        <w:t>logistic</w:t>
+      </w:r>
+      <w:r>
+        <w:rPr>
+          <w:rFonts w:eastAsia="新細明體" w:hint="eastAsia"/>
+          <w:b/>
+          <w:bCs/>
+          <w:lang w:eastAsia="zh-TW"/>
+        </w:rPr>
+        <w:t>.json</w:t>
+      </w:r>
+      <w:r>
+        <w:rPr>
+          <w:rFonts w:eastAsia="新細明體"/>
+          <w:lang w:val="en-US" w:eastAsia="zh-TW"/>
+        </w:rPr>
+        <w:t>.</w:t>
+      </w:r>
+      <w:r>
+        <w:rPr>
+          <w:rFonts w:eastAsia="新細明體"/>
+          <w:lang w:val="en-US" w:eastAsia="zh-TW"/>
+        </w:rPr>
+        <w:t xml:space="preserve"> Note that </w:t>
+      </w:r>
+      <w:r>
+        <w:rPr>
+          <w:rFonts w:eastAsia="新細明體"/>
+          <w:lang w:val="en-US" w:eastAsia="zh-TW"/>
+        </w:rPr>
+        <w:t>n_neighbors</w:t>
+      </w:r>
+      <w:r>
+        <w:rPr>
+          <w:rFonts w:eastAsia="新細明體"/>
+          <w:lang w:val="en-US" w:eastAsia="zh-TW"/>
+        </w:rPr>
+        <w:t xml:space="preserve"> is expected to be an integer, so we truncated the decimal places, and l1, l2 are close to 0 for both models, it is expected since both are simple linear model, we expect underfitting instead of overfitting.</w:t>
+      </w:r>
+    </w:p>
+    <w:p>
+      <w:pPr>
+        <w:ind w:firstLine="720"/>
+        <w:contextualSpacing/>
+        <w:rPr>
+          <w:rFonts w:eastAsia="新細明體"/>
+          <w:lang w:val="en-US" w:eastAsia="zh-TW"/>
+        </w:rPr>
+      </w:pPr>
+      <w:r>
+        <w:rPr>
+          <w:rFonts w:eastAsia="新細明體"/>
+          <w:lang w:val="en-US" w:eastAsia="zh-TW"/>
+        </w:rPr>
+        <w:t xml:space="preserve">After searching for the best hyperparameters, we train our models using all data, also </w:t>
+      </w:r>
+      <w:r>
+        <w:rPr>
+          <w:rFonts w:eastAsia="新細明體"/>
+          <w:lang w:val="en-US" w:eastAsia="zh-TW"/>
+        </w:rPr>
+        <w:t>performed a 5-fold cross validation to finally evaluate our models, we report</w:t>
+      </w:r>
+      <w:r>
+        <w:rPr>
+          <w:rFonts w:eastAsia="新細明體" w:hint="eastAsia"/>
+          <w:lang w:val="en-US" w:eastAsia="zh-TW"/>
+        </w:rPr>
+        <w:t xml:space="preserve"> the mean F1 score</w:t>
+      </w:r>
+      <w:r>
+        <w:rPr>
+          <w:rFonts w:eastAsia="新細明體" w:hint="eastAsia"/>
+          <w:lang w:val="en-US" w:eastAsia="zh-TW"/>
+        </w:rPr>
+        <w:t xml:space="preserve"> and AUC</w:t>
+      </w:r>
+      <w:r>
+        <w:rPr>
+          <w:rFonts w:eastAsia="新細明體" w:hint="eastAsia"/>
+          <w:lang w:val="en-US" w:eastAsia="zh-TW"/>
+        </w:rPr>
+        <w:t xml:space="preserve"> of these 5-fold with its standard deviation, all the </w:t>
+      </w:r>
+      <w:r>
+        <w:rPr>
+          <w:rFonts w:eastAsia="新細明體" w:hint="eastAsia"/>
+          <w:lang w:val="en-US" w:eastAsia="zh-TW"/>
+        </w:rPr>
+        <w:t xml:space="preserve">F1 score </w:t>
+      </w:r>
+      <w:r>
+        <w:rPr>
+          <w:rFonts w:eastAsia="新細明體"/>
+          <w:lang w:val="en-US" w:eastAsia="zh-TW"/>
+        </w:rPr>
+        <w:t>calculation</w:t>
+      </w:r>
+      <w:r>
+        <w:rPr>
+          <w:rFonts w:eastAsia="新細明體" w:hint="eastAsia"/>
+          <w:lang w:val="en-US" w:eastAsia="zh-TW"/>
+        </w:rPr>
+        <w:t>s</w:t>
+      </w:r>
+      <w:r>
+        <w:rPr>
+          <w:rFonts w:eastAsia="新細明體" w:hint="eastAsia"/>
+          <w:lang w:val="en-US" w:eastAsia="zh-TW"/>
+        </w:rPr>
+        <w:t xml:space="preserve"> in our experiments </w:t>
+      </w:r>
+      <w:r>
+        <w:rPr>
+          <w:rFonts w:eastAsia="新細明體" w:hint="eastAsia"/>
+          <w:lang w:val="en-US" w:eastAsia="zh-TW"/>
+        </w:rPr>
+        <w:t>are</w:t>
+      </w:r>
+      <w:r>
+        <w:rPr>
+          <w:rFonts w:eastAsia="新細明體" w:hint="eastAsia"/>
+          <w:lang w:val="en-US" w:eastAsia="zh-TW"/>
+        </w:rPr>
+        <w:t xml:space="preserve"> using 0.5 as the</w:t>
+      </w:r>
+      <w:r>
+        <w:rPr>
+          <w:rFonts w:eastAsia="新細明體" w:hint="eastAsia"/>
+          <w:lang w:val="en-US" w:eastAsia="zh-TW"/>
+        </w:rPr>
+        <w:t xml:space="preserve"> prediction</w:t>
+      </w:r>
+      <w:r>
+        <w:rPr>
+          <w:rFonts w:eastAsia="新細明體" w:hint="eastAsia"/>
+          <w:lang w:val="en-US" w:eastAsia="zh-TW"/>
+        </w:rPr>
+        <w:t xml:space="preserve"> threshold.</w:t>
+      </w:r>
+      <w:r>
+        <w:rPr>
+          <w:rFonts w:eastAsia="新細明體" w:hint="eastAsia"/>
+          <w:lang w:val="en-US" w:eastAsia="zh-TW"/>
+        </w:rPr>
+        <w:t xml:space="preserve"> The source code is in </w:t>
+      </w:r>
+      <w:r>
+        <w:rPr>
+          <w:rFonts w:eastAsia="新細明體"/>
+          <w:lang w:val="en-US" w:eastAsia="zh-TW"/>
+        </w:rPr>
+        <w:t>train_probit_logistic.ipynb</w:t>
+      </w:r>
+      <w:r>
+        <w:rPr>
+          <w:rFonts w:eastAsia="新細明體" w:hint="eastAsia"/>
+          <w:lang w:val="en-US" w:eastAsia="zh-TW"/>
+        </w:rPr>
+        <w:t xml:space="preserve">, </w:t>
+      </w:r>
+      <w:r>
+        <w:rPr>
+          <w:rFonts w:eastAsia="新細明體" w:hint="eastAsia"/>
+          <w:lang w:val="en-US" w:eastAsia="zh-TW"/>
+        </w:rPr>
+        <w:t xml:space="preserve">and the ROC curve, confusion matrices, and the evaluation result of each fold and overall statistic(result.txt) can be found in the folder </w:t>
+      </w:r>
+      <w:r>
+        <w:rPr>
+          <w:rFonts w:eastAsia="新細明體" w:hint="eastAsia"/>
+          <w:b/>
+          <w:bCs/>
           <w:i/>
           <w:iCs/>
-          <w:lang w:eastAsia="zh-TW"/>
-        </w:rPr>
-        <w:t>bayesian-optimization</w:t>
-      </w:r>
-      <w:r>
-        <w:rPr>
-          <w:rFonts w:eastAsia="新細明體" w:hint="eastAsia"/>
-          <w:lang w:eastAsia="zh-TW"/>
-        </w:rPr>
-        <w:t xml:space="preserve"> to search for the optimal hyperparameters.</w:t>
-      </w:r>
+          <w:lang w:val="en-US" w:eastAsia="zh-TW"/>
+        </w:rPr>
+        <w:t>probit</w:t>
+      </w:r>
+      <w:r>
+        <w:rPr>
+          <w:rFonts w:eastAsia="新細明體" w:hint="eastAsia"/>
+          <w:lang w:val="en-US" w:eastAsia="zh-TW"/>
+        </w:rPr>
+        <w:t xml:space="preserve"> and </w:t>
+      </w:r>
+      <w:r>
+        <w:rPr>
+          <w:rFonts w:eastAsia="新細明體" w:hint="eastAsia"/>
+          <w:b/>
+          <w:bCs/>
+          <w:i/>
+          <w:iCs/>
+          <w:lang w:val="en-US" w:eastAsia="zh-TW"/>
+        </w:rPr>
+        <w:t>logistic</w:t>
+      </w:r>
+      <w:r>
+        <w:rPr>
+          <w:rFonts w:eastAsia="新細明體" w:hint="eastAsia"/>
+          <w:lang w:val="en-US" w:eastAsia="zh-TW"/>
+        </w:rPr>
+        <w:t xml:space="preserve"> respectively.</w:t>
+      </w:r>
+      <w:r>
+        <w:rPr>
+          <w:rFonts w:eastAsia="新細明體"/>
+          <w:lang w:val="en-US" w:eastAsia="zh-TW"/>
+        </w:rPr>
+        <w:br/>
+      </w:r>
+    </w:p>
+    <w:tbl>
+      <w:tblPr>
+        <w:tblStyle w:val="TableGrid"/>
+        <w:tblW w:w="0" w:type="auto"/>
+        <w:tblLook w:val="04A0" w:firstRow="1" w:lastRow="0" w:firstColumn="1" w:lastColumn="0" w:noHBand="0" w:noVBand="1"/>
+      </w:tblPr>
+      <w:tblGrid>
+        <w:gridCol w:w="3485"/>
+        <w:gridCol w:w="3485"/>
+        <w:gridCol w:w="3486"/>
+      </w:tblGrid>
+      <w:tr>
+        <w:tc>
+          <w:tcPr>
+            <w:tcW w:w="3485" w:type="dxa"/>
+          </w:tcPr>
+          <w:p>
+            <w:pPr>
+              <w:contextualSpacing/>
+              <w:rPr>
+                <w:rFonts w:eastAsia="新細明體" w:hint="eastAsia"/>
+                <w:lang w:val="en-US" w:eastAsia="zh-TW"/>
+              </w:rPr>
+            </w:pPr>
+          </w:p>
+        </w:tc>
+        <w:tc>
+          <w:tcPr>
+            <w:tcW w:w="3485" w:type="dxa"/>
+          </w:tcPr>
+          <w:p>
+            <w:pPr>
+              <w:contextualSpacing/>
+              <w:rPr>
+                <w:rFonts w:eastAsia="新細明體" w:hint="eastAsia"/>
+                <w:b/>
+                <w:bCs/>
+                <w:lang w:val="en-US" w:eastAsia="zh-TW"/>
+              </w:rPr>
+            </w:pPr>
+            <w:r>
+              <w:rPr>
+                <w:rFonts w:eastAsia="新細明體" w:hint="eastAsia"/>
+                <w:b/>
+                <w:bCs/>
+                <w:lang w:val="en-US" w:eastAsia="zh-TW"/>
+              </w:rPr>
+              <w:t>Probit Model</w:t>
+            </w:r>
+          </w:p>
+        </w:tc>
+        <w:tc>
+          <w:tcPr>
+            <w:tcW w:w="3486" w:type="dxa"/>
+          </w:tcPr>
+          <w:p>
+            <w:pPr>
+              <w:contextualSpacing/>
+              <w:rPr>
+                <w:rFonts w:eastAsia="新細明體" w:hint="eastAsia"/>
+                <w:b/>
+                <w:bCs/>
+                <w:lang w:val="en-US" w:eastAsia="zh-TW"/>
+              </w:rPr>
+            </w:pPr>
+            <w:r>
+              <w:rPr>
+                <w:rFonts w:eastAsia="新細明體" w:hint="eastAsia"/>
+                <w:b/>
+                <w:bCs/>
+                <w:lang w:val="en-US" w:eastAsia="zh-TW"/>
+              </w:rPr>
+              <w:t>Logistic Model</w:t>
+            </w:r>
+          </w:p>
+        </w:tc>
+      </w:tr>
+      <w:tr>
+        <w:tc>
+          <w:tcPr>
+            <w:tcW w:w="3485" w:type="dxa"/>
+          </w:tcPr>
+          <w:p>
+            <w:pPr>
+              <w:contextualSpacing/>
+              <w:rPr>
+                <w:rFonts w:eastAsia="新細明體" w:hint="eastAsia"/>
+                <w:lang w:val="en-US" w:eastAsia="zh-TW"/>
+              </w:rPr>
+            </w:pPr>
+            <w:r>
+              <w:rPr>
+                <w:rFonts w:eastAsia="新細明體" w:hint="eastAsia"/>
+                <w:lang w:val="en-US" w:eastAsia="zh-TW"/>
+              </w:rPr>
+              <w:t>Hyperparameters</w:t>
+            </w:r>
+          </w:p>
+        </w:tc>
+        <w:tc>
+          <w:tcPr>
+            <w:tcW w:w="3485" w:type="dxa"/>
+          </w:tcPr>
+          <w:p>
+            <w:pPr>
+              <w:contextualSpacing/>
+              <w:rPr>
+                <w:rFonts w:eastAsia="新細明體" w:hint="eastAsia"/>
+                <w:lang w:val="en-US" w:eastAsia="zh-TW"/>
+              </w:rPr>
+            </w:pPr>
+            <w:r>
+              <w:rPr>
+                <w:rFonts w:eastAsia="新細明體" w:hint="eastAsia"/>
+                <w:b/>
+                <w:bCs/>
+                <w:lang w:eastAsia="zh-TW"/>
+              </w:rPr>
+              <w:t>l1=</w:t>
+            </w:r>
+            <w:r>
+              <w:rPr>
+                <w:rFonts w:eastAsia="新細明體"/>
+                <w:b/>
+                <w:bCs/>
+                <w:lang w:eastAsia="zh-TW"/>
+              </w:rPr>
+              <w:t xml:space="preserve"> 0.00617</w:t>
+            </w:r>
+            <w:r>
+              <w:rPr>
+                <w:rFonts w:eastAsia="新細明體" w:hint="eastAsia"/>
+                <w:b/>
+                <w:bCs/>
+                <w:lang w:eastAsia="zh-TW"/>
+              </w:rPr>
+              <w:t>, l2=</w:t>
+            </w:r>
+            <w:r>
+              <w:rPr>
+                <w:b/>
+                <w:bCs/>
+              </w:rPr>
+              <w:t xml:space="preserve"> </w:t>
+            </w:r>
+            <w:r>
+              <w:rPr>
+                <w:rFonts w:eastAsia="新細明體"/>
+                <w:b/>
+                <w:bCs/>
+                <w:lang w:eastAsia="zh-TW"/>
+              </w:rPr>
+              <w:t>0.04057</w:t>
+            </w:r>
+            <w:r>
+              <w:rPr>
+                <w:rFonts w:eastAsia="新細明體" w:hint="eastAsia"/>
+                <w:b/>
+                <w:bCs/>
+                <w:lang w:eastAsia="zh-TW"/>
+              </w:rPr>
+              <w:t xml:space="preserve">, </w:t>
+            </w:r>
+            <w:r>
+              <w:rPr>
+                <w:rFonts w:eastAsia="新細明體"/>
+                <w:b/>
+                <w:bCs/>
+                <w:lang w:eastAsia="zh-TW"/>
+              </w:rPr>
+              <w:t>n_neighbors</w:t>
+            </w:r>
+            <w:r>
+              <w:rPr>
+                <w:rFonts w:eastAsia="新細明體" w:hint="eastAsia"/>
+                <w:b/>
+                <w:bCs/>
+                <w:lang w:eastAsia="zh-TW"/>
+              </w:rPr>
+              <w:t>=11</w:t>
+            </w:r>
+          </w:p>
+        </w:tc>
+        <w:tc>
+          <w:tcPr>
+            <w:tcW w:w="3486" w:type="dxa"/>
+          </w:tcPr>
+          <w:p>
+            <w:pPr>
+              <w:contextualSpacing/>
+              <w:rPr>
+                <w:rFonts w:eastAsia="新細明體" w:hint="eastAsia"/>
+                <w:lang w:val="en-US" w:eastAsia="zh-TW"/>
+              </w:rPr>
+            </w:pPr>
+            <w:r>
+              <w:rPr>
+                <w:rFonts w:eastAsia="新細明體" w:hint="eastAsia"/>
+                <w:b/>
+                <w:bCs/>
+                <w:lang w:eastAsia="zh-TW"/>
+              </w:rPr>
+              <w:t>l1=</w:t>
+            </w:r>
+            <w:r>
+              <w:rPr>
+                <w:rFonts w:eastAsia="新細明體"/>
+                <w:b/>
+                <w:bCs/>
+                <w:lang w:eastAsia="zh-TW"/>
+              </w:rPr>
+              <w:t>0.00274</w:t>
+            </w:r>
+            <w:r>
+              <w:rPr>
+                <w:rFonts w:eastAsia="新細明體" w:hint="eastAsia"/>
+                <w:b/>
+                <w:bCs/>
+                <w:lang w:eastAsia="zh-TW"/>
+              </w:rPr>
+              <w:t>, l2=</w:t>
+            </w:r>
+            <w:r>
+              <w:rPr>
+                <w:b/>
+                <w:bCs/>
+              </w:rPr>
+              <w:t xml:space="preserve"> </w:t>
+            </w:r>
+            <w:r>
+              <w:rPr>
+                <w:rFonts w:eastAsia="新細明體"/>
+                <w:b/>
+                <w:bCs/>
+                <w:lang w:eastAsia="zh-TW"/>
+              </w:rPr>
+              <w:t>0.00904</w:t>
+            </w:r>
+            <w:r>
+              <w:rPr>
+                <w:rFonts w:eastAsia="新細明體" w:hint="eastAsia"/>
+                <w:b/>
+                <w:bCs/>
+                <w:lang w:eastAsia="zh-TW"/>
+              </w:rPr>
+              <w:t>, n_</w:t>
+            </w:r>
+            <w:r>
+              <w:rPr>
+                <w:rFonts w:eastAsia="新細明體"/>
+                <w:b/>
+                <w:bCs/>
+                <w:lang w:eastAsia="zh-TW"/>
+              </w:rPr>
+              <w:t>neighbors</w:t>
+            </w:r>
+            <w:r>
+              <w:rPr>
+                <w:rFonts w:eastAsia="新細明體" w:hint="eastAsia"/>
+                <w:b/>
+                <w:bCs/>
+                <w:lang w:eastAsia="zh-TW"/>
+              </w:rPr>
+              <w:t>=14</w:t>
+            </w:r>
+          </w:p>
+        </w:tc>
+      </w:tr>
+      <w:tr>
+        <w:tc>
+          <w:tcPr>
+            <w:tcW w:w="3485" w:type="dxa"/>
+          </w:tcPr>
+          <w:p>
+            <w:pPr>
+              <w:contextualSpacing/>
+              <w:rPr>
+                <w:rFonts w:eastAsia="新細明體" w:hint="eastAsia"/>
+                <w:lang w:val="en-US" w:eastAsia="zh-TW"/>
+              </w:rPr>
+            </w:pPr>
+            <w:r>
+              <w:rPr>
+                <w:rFonts w:eastAsia="新細明體" w:hint="eastAsia"/>
+                <w:lang w:val="en-US" w:eastAsia="zh-TW"/>
+              </w:rPr>
+              <w:t>F1 score</w:t>
+            </w:r>
+          </w:p>
+        </w:tc>
+        <w:tc>
+          <w:tcPr>
+            <w:tcW w:w="3485" w:type="dxa"/>
+          </w:tcPr>
+          <w:p>
+            <w:pPr>
+              <w:contextualSpacing/>
+              <w:rPr>
+                <w:rFonts w:eastAsia="新細明體" w:hint="eastAsia"/>
+                <w:lang w:val="en-US" w:eastAsia="zh-TW"/>
+              </w:rPr>
+            </w:pPr>
+            <w:r>
+              <w:rPr>
+                <w:rFonts w:eastAsia="新細明體"/>
+                <w:lang w:val="en-US" w:eastAsia="zh-TW"/>
+              </w:rPr>
+              <w:t>0.47780</w:t>
+            </w:r>
+            <w:r>
+              <w:t xml:space="preserve"> </w:t>
+            </w:r>
+            <w:r>
+              <w:rPr>
+                <w:rFonts w:eastAsia="新細明體"/>
+                <w:lang w:val="en-US" w:eastAsia="zh-TW"/>
+              </w:rPr>
+              <w:t>±</w:t>
+            </w:r>
+            <w:r>
+              <w:t xml:space="preserve"> </w:t>
+            </w:r>
+            <w:r>
+              <w:rPr>
+                <w:rFonts w:eastAsia="新細明體"/>
+                <w:lang w:val="en-US" w:eastAsia="zh-TW"/>
+              </w:rPr>
+              <w:t>0.01337</w:t>
+            </w:r>
+          </w:p>
+        </w:tc>
+        <w:tc>
+          <w:tcPr>
+            <w:tcW w:w="3486" w:type="dxa"/>
+          </w:tcPr>
+          <w:p>
+            <w:pPr>
+              <w:contextualSpacing/>
+              <w:rPr>
+                <w:rFonts w:eastAsia="新細明體" w:hint="eastAsia"/>
+                <w:lang w:val="en-US" w:eastAsia="zh-TW"/>
+              </w:rPr>
+            </w:pPr>
+            <w:r>
+              <w:rPr>
+                <w:rFonts w:eastAsia="新細明體"/>
+                <w:lang w:val="en-US" w:eastAsia="zh-TW"/>
+              </w:rPr>
+              <w:t>0.47644</w:t>
+            </w:r>
+            <w:r>
+              <w:rPr>
+                <w:rFonts w:eastAsia="新細明體" w:hint="eastAsia"/>
+                <w:lang w:val="en-US" w:eastAsia="zh-TW"/>
+              </w:rPr>
+              <w:t xml:space="preserve"> </w:t>
+            </w:r>
+            <w:r>
+              <w:rPr>
+                <w:rFonts w:eastAsia="新細明體"/>
+                <w:lang w:val="en-US" w:eastAsia="zh-TW"/>
+              </w:rPr>
+              <w:t>±</w:t>
+            </w:r>
+            <w:r>
+              <w:rPr>
+                <w:rFonts w:eastAsia="新細明體" w:hint="eastAsia"/>
+                <w:lang w:val="en-US" w:eastAsia="zh-TW"/>
+              </w:rPr>
+              <w:t xml:space="preserve"> </w:t>
+            </w:r>
+            <w:r>
+              <w:rPr>
+                <w:rFonts w:eastAsia="新細明體"/>
+                <w:lang w:val="en-US" w:eastAsia="zh-TW"/>
+              </w:rPr>
+              <w:t>0.01573</w:t>
+            </w:r>
+          </w:p>
+        </w:tc>
+      </w:tr>
+      <w:tr>
+        <w:tc>
+          <w:tcPr>
+            <w:tcW w:w="3485" w:type="dxa"/>
+          </w:tcPr>
+          <w:p>
+            <w:pPr>
+              <w:contextualSpacing/>
+              <w:rPr>
+                <w:rFonts w:eastAsia="新細明體" w:hint="eastAsia"/>
+                <w:lang w:val="en-US" w:eastAsia="zh-TW"/>
+              </w:rPr>
+            </w:pPr>
+            <w:r>
+              <w:rPr>
+                <w:rFonts w:eastAsia="新細明體" w:hint="eastAsia"/>
+                <w:lang w:val="en-US" w:eastAsia="zh-TW"/>
+              </w:rPr>
+              <w:t>AUC</w:t>
+            </w:r>
+          </w:p>
+        </w:tc>
+        <w:tc>
+          <w:tcPr>
+            <w:tcW w:w="3485" w:type="dxa"/>
+          </w:tcPr>
+          <w:p>
+            <w:pPr>
+              <w:contextualSpacing/>
+              <w:rPr>
+                <w:rFonts w:eastAsia="新細明體"/>
+                <w:lang w:val="en-US" w:eastAsia="zh-TW"/>
+              </w:rPr>
+            </w:pPr>
+            <w:r>
+              <w:rPr>
+                <w:rFonts w:eastAsia="新細明體"/>
+                <w:lang w:val="en-US" w:eastAsia="zh-TW"/>
+              </w:rPr>
+              <w:t>0.68860</w:t>
+            </w:r>
+            <w:r>
+              <w:rPr>
+                <w:rFonts w:eastAsia="新細明體" w:hint="eastAsia"/>
+                <w:lang w:val="en-US" w:eastAsia="zh-TW"/>
+              </w:rPr>
+              <w:t xml:space="preserve"> </w:t>
+            </w:r>
+            <w:r>
+              <w:rPr>
+                <w:rFonts w:eastAsia="新細明體"/>
+                <w:lang w:val="en-US" w:eastAsia="zh-TW"/>
+              </w:rPr>
+              <w:t>±</w:t>
+            </w:r>
+            <w:r>
+              <w:rPr>
+                <w:rFonts w:eastAsia="新細明體" w:hint="eastAsia"/>
+                <w:lang w:val="en-US" w:eastAsia="zh-TW"/>
+              </w:rPr>
+              <w:t xml:space="preserve"> </w:t>
+            </w:r>
+            <w:r>
+              <w:rPr>
+                <w:rFonts w:eastAsia="新細明體"/>
+                <w:lang w:val="en-US" w:eastAsia="zh-TW"/>
+              </w:rPr>
+              <w:t>0.02094</w:t>
+            </w:r>
+          </w:p>
+        </w:tc>
+        <w:tc>
+          <w:tcPr>
+            <w:tcW w:w="3486" w:type="dxa"/>
+          </w:tcPr>
+          <w:p>
+            <w:pPr>
+              <w:contextualSpacing/>
+              <w:rPr>
+                <w:rFonts w:eastAsia="新細明體" w:hint="eastAsia"/>
+                <w:lang w:val="en-US" w:eastAsia="zh-TW"/>
+              </w:rPr>
+            </w:pPr>
+            <w:r>
+              <w:rPr>
+                <w:rFonts w:eastAsia="新細明體"/>
+                <w:lang w:val="en-US" w:eastAsia="zh-TW"/>
+              </w:rPr>
+              <w:t>0.69117</w:t>
+            </w:r>
+            <w:r>
+              <w:rPr>
+                <w:rFonts w:eastAsia="新細明體" w:hint="eastAsia"/>
+                <w:lang w:val="en-US" w:eastAsia="zh-TW"/>
+              </w:rPr>
+              <w:t xml:space="preserve"> </w:t>
+            </w:r>
+            <w:r>
+              <w:rPr>
+                <w:rFonts w:eastAsia="新細明體"/>
+                <w:lang w:val="en-US" w:eastAsia="zh-TW"/>
+              </w:rPr>
+              <w:t>±</w:t>
+            </w:r>
+            <w:r>
+              <w:rPr>
+                <w:rFonts w:eastAsia="新細明體" w:hint="eastAsia"/>
+                <w:lang w:val="en-US" w:eastAsia="zh-TW"/>
+              </w:rPr>
+              <w:t xml:space="preserve"> </w:t>
+            </w:r>
+            <w:r>
+              <w:rPr>
+                <w:rFonts w:eastAsia="新細明體"/>
+                <w:lang w:val="en-US" w:eastAsia="zh-TW"/>
+              </w:rPr>
+              <w:t>0.01573</w:t>
+            </w:r>
+          </w:p>
+        </w:tc>
+      </w:tr>
+    </w:tbl>
+    <w:p>
+      <w:pPr>
+        <w:ind w:firstLine="720"/>
+        <w:contextualSpacing/>
+        <w:rPr>
+          <w:rFonts w:eastAsia="新細明體" w:hint="eastAsia"/>
+          <w:lang w:val="en-US" w:eastAsia="zh-TW"/>
+        </w:rPr>
+      </w:pPr>
+    </w:p>
+    <w:p>
+      <w:pPr>
+        <w:contextualSpacing/>
+        <w:rPr>
+          <w:rFonts w:eastAsia="新細明體"/>
+          <w:lang w:val="en-US" w:eastAsia="zh-TW"/>
+        </w:rPr>
+      </w:pPr>
+      <w:r>
+        <w:rPr>
+          <w:rFonts w:eastAsia="新細明體" w:hint="eastAsia"/>
+          <w:b/>
+          <w:bCs/>
+          <w:lang w:eastAsia="zh-TW"/>
+        </w:rPr>
+        <w:t xml:space="preserve">Model </w:t>
+      </w:r>
+      <w:r>
+        <w:rPr>
+          <w:rFonts w:eastAsia="新細明體"/>
+          <w:b/>
+          <w:bCs/>
+          <w:lang w:eastAsia="zh-TW"/>
+        </w:rPr>
+        <w:t>Interpretation</w:t>
+      </w:r>
+      <w:r>
+        <w:rPr>
+          <w:rFonts w:eastAsia="新細明體"/>
+          <w:lang w:val="en-US" w:eastAsia="zh-TW"/>
+        </w:rPr>
+        <w:t>:</w:t>
+      </w:r>
+      <w:r>
+        <w:rPr>
+          <w:rFonts w:eastAsia="新細明體" w:hint="eastAsia"/>
+          <w:lang w:val="en-US" w:eastAsia="zh-TW"/>
+        </w:rPr>
+        <w:t xml:space="preserve"> </w:t>
+      </w:r>
+      <w:r>
+        <w:rPr>
+          <w:rFonts w:eastAsia="新細明體" w:hint="eastAsia"/>
+          <w:lang w:val="en-US" w:eastAsia="zh-TW"/>
+        </w:rPr>
+        <w:t xml:space="preserve">We can </w:t>
+      </w:r>
+      <w:r>
+        <w:rPr>
+          <w:rFonts w:eastAsia="新細明體" w:hint="eastAsia"/>
+          <w:lang w:val="en-US" w:eastAsia="zh-TW"/>
+        </w:rPr>
+        <w:t xml:space="preserve">interpret the </w:t>
+      </w:r>
+      <w:r>
+        <w:rPr>
+          <w:rFonts w:eastAsia="新細明體" w:hint="eastAsia"/>
+          <w:lang w:val="en-US" w:eastAsia="zh-TW"/>
+        </w:rPr>
+        <w:t>feature importance</w:t>
+      </w:r>
+      <w:r>
+        <w:rPr>
+          <w:rFonts w:eastAsia="新細明體" w:hint="eastAsia"/>
+          <w:lang w:val="en-US" w:eastAsia="zh-TW"/>
+        </w:rPr>
+        <w:t xml:space="preserve"> </w:t>
+      </w:r>
+      <w:r>
+        <w:rPr>
+          <w:rFonts w:eastAsia="新細明體" w:hint="eastAsia"/>
+          <w:lang w:val="en-US" w:eastAsia="zh-TW"/>
+        </w:rPr>
+        <w:t xml:space="preserve">of </w:t>
+      </w:r>
+      <w:r>
+        <w:rPr>
+          <w:rFonts w:eastAsia="新細明體" w:hint="eastAsia"/>
+          <w:lang w:val="en-US" w:eastAsia="zh-TW"/>
+        </w:rPr>
+        <w:t>our</w:t>
+      </w:r>
+      <w:r>
+        <w:rPr>
+          <w:rFonts w:eastAsia="新細明體" w:hint="eastAsia"/>
+          <w:lang w:val="en-US" w:eastAsia="zh-TW"/>
+        </w:rPr>
+        <w:t xml:space="preserve"> model</w:t>
+      </w:r>
+      <w:r>
+        <w:rPr>
+          <w:rFonts w:eastAsia="新細明體" w:hint="eastAsia"/>
+          <w:lang w:val="en-US" w:eastAsia="zh-TW"/>
+        </w:rPr>
+        <w:t xml:space="preserve">s using </w:t>
+      </w:r>
+      <w:r>
+        <w:rPr>
+          <w:rFonts w:eastAsia="新細明體" w:hint="eastAsia"/>
+          <w:lang w:val="en-US" w:eastAsia="zh-TW"/>
+        </w:rPr>
+        <w:t xml:space="preserve">the </w:t>
+      </w:r>
+      <w:r>
+        <w:rPr>
+          <w:rFonts w:eastAsia="新細明體" w:hint="eastAsia"/>
+          <w:lang w:val="en-US" w:eastAsia="zh-TW"/>
+        </w:rPr>
+        <w:t>Wald test</w:t>
+      </w:r>
+      <w:r>
+        <w:rPr>
+          <w:rFonts w:eastAsia="新細明體" w:hint="eastAsia"/>
+          <w:lang w:val="en-US" w:eastAsia="zh-TW"/>
+        </w:rPr>
+        <w:t xml:space="preserve">. The </w:t>
+      </w:r>
+      <w:r>
+        <w:rPr>
+          <w:rFonts w:eastAsia="新細明體" w:hint="eastAsia"/>
+          <w:lang w:val="en-US" w:eastAsia="zh-TW"/>
+        </w:rPr>
+        <w:t xml:space="preserve">square </w:t>
+      </w:r>
+      <w:r>
+        <w:rPr>
+          <w:rFonts w:eastAsia="新細明體" w:hint="eastAsia"/>
+          <w:lang w:val="en-US" w:eastAsia="zh-TW"/>
+        </w:rPr>
+        <w:t xml:space="preserve">rooted </w:t>
+      </w:r>
+      <w:r>
+        <w:rPr>
+          <w:rFonts w:eastAsia="新細明體" w:hint="eastAsia"/>
+          <w:lang w:val="en-US" w:eastAsia="zh-TW"/>
+        </w:rPr>
+        <w:t xml:space="preserve">Wald statistic measures the distance between the fitted parameters and 0, normalized by standard error </w:t>
+      </w:r>
+      <w:r>
+        <w:rPr>
+          <w:rFonts w:eastAsia="新細明體" w:hint="eastAsia"/>
+          <w:lang w:val="en-US" w:eastAsia="zh-TW"/>
+        </w:rPr>
+        <w:t xml:space="preserve">(S.E.) </w:t>
+      </w:r>
+      <w:r>
+        <w:rPr>
+          <w:rFonts w:eastAsia="新細明體" w:hint="eastAsia"/>
+          <w:lang w:val="en-US" w:eastAsia="zh-TW"/>
+        </w:rPr>
+        <w:t>of the estimate</w:t>
+      </w:r>
+      <w:r>
+        <w:rPr>
+          <w:rFonts w:eastAsia="新細明體" w:hint="eastAsia"/>
+          <w:lang w:val="en-US" w:eastAsia="zh-TW"/>
+        </w:rPr>
+        <w:t>:</w:t>
+      </w:r>
+      <w:r>
+        <w:rPr>
+          <w:rFonts w:eastAsia="新細明體" w:hint="eastAsia"/>
+          <w:lang w:val="en-US" w:eastAsia="zh-TW"/>
+        </w:rPr>
+        <w:t xml:space="preserve"> </w:t>
+      </w:r>
+      <m:oMath>
+        <m:rad>
+          <m:radPr>
+            <m:degHide m:val="1"/>
+            <m:ctrlPr>
+              <w:rPr>
+                <w:rFonts w:ascii="Cambria Math" w:eastAsia="新細明體" w:hAnsi="Cambria Math"/>
+                <w:i/>
+                <w:lang w:val="en-US" w:eastAsia="zh-TW"/>
+              </w:rPr>
+            </m:ctrlPr>
+          </m:radPr>
+          <m:deg/>
+          <m:e>
+            <m:r>
+              <w:rPr>
+                <w:rFonts w:ascii="Cambria Math" w:eastAsia="新細明體" w:hAnsi="Cambria Math"/>
+                <w:lang w:val="en-US" w:eastAsia="zh-TW"/>
+              </w:rPr>
+              <m:t>W</m:t>
+            </m:r>
+          </m:e>
+        </m:rad>
+        <m:r>
+          <w:rPr>
+            <w:rFonts w:ascii="Cambria Math" w:eastAsia="新細明體" w:hAnsi="Cambria Math"/>
+            <w:lang w:val="en-US" w:eastAsia="zh-TW"/>
+          </w:rPr>
+          <m:t>=</m:t>
+        </m:r>
+        <m:r>
+          <w:rPr>
+            <w:rFonts w:ascii="Cambria Math" w:eastAsia="新細明體" w:hAnsi="Cambria Math"/>
+            <w:lang w:val="en-US" w:eastAsia="zh-TW"/>
+          </w:rPr>
+          <m:t>|</m:t>
+        </m:r>
+        <m:f>
+          <m:fPr>
+            <m:type m:val="lin"/>
+            <m:ctrlPr>
+              <w:rPr>
+                <w:rFonts w:ascii="Cambria Math" w:eastAsia="新細明體" w:hAnsi="Cambria Math"/>
+                <w:i/>
+                <w:lang w:val="en-US" w:eastAsia="zh-TW"/>
+              </w:rPr>
+            </m:ctrlPr>
+          </m:fPr>
+          <m:num>
+            <m:r>
+              <w:rPr>
+                <w:rFonts w:ascii="Cambria Math" w:eastAsia="新細明體" w:hAnsi="Cambria Math"/>
+                <w:lang w:val="en-US" w:eastAsia="zh-TW"/>
+              </w:rPr>
+              <m:t>θ</m:t>
+            </m:r>
+          </m:num>
+          <m:den>
+            <m:r>
+              <w:rPr>
+                <w:rFonts w:ascii="Cambria Math" w:eastAsia="新細明體" w:hAnsi="Cambria Math"/>
+                <w:lang w:val="en-US" w:eastAsia="zh-TW"/>
+              </w:rPr>
+              <m:t>S.E.</m:t>
+            </m:r>
+            <m:r>
+              <w:rPr>
+                <w:rFonts w:ascii="Cambria Math" w:eastAsia="新細明體" w:hAnsi="Cambria Math"/>
+                <w:lang w:val="en-US" w:eastAsia="zh-TW"/>
+              </w:rPr>
+              <m:t>|</m:t>
+            </m:r>
+          </m:den>
+        </m:f>
+      </m:oMath>
+      <w:r>
+        <w:rPr>
+          <w:rFonts w:eastAsia="新細明體" w:hint="eastAsia"/>
+          <w:lang w:val="en-US" w:eastAsia="zh-TW"/>
+        </w:rPr>
+        <w:t>, the H</w:t>
+      </w:r>
+      <w:r>
+        <w:rPr>
+          <w:rFonts w:eastAsia="新細明體" w:hint="eastAsia"/>
+          <w:vertAlign w:val="subscript"/>
+          <w:lang w:val="en-US" w:eastAsia="zh-TW"/>
+        </w:rPr>
+        <w:t xml:space="preserve">0 </w:t>
+      </w:r>
+      <w:r>
+        <w:rPr>
+          <w:rFonts w:eastAsia="新細明體" w:hint="eastAsia"/>
+          <w:lang w:val="en-US" w:eastAsia="zh-TW"/>
+        </w:rPr>
+        <w:t xml:space="preserve">is </w:t>
+      </w:r>
+      <w:r>
+        <w:rPr>
+          <w:rFonts w:ascii="Cambria Math" w:eastAsia="新細明體" w:hAnsi="Cambria Math"/>
+          <w:lang w:val="en-US" w:eastAsia="zh-TW"/>
+        </w:rPr>
+        <w:t>θ</w:t>
+      </w:r>
+      <w:r>
+        <w:rPr>
+          <w:rFonts w:eastAsia="新細明體" w:hint="eastAsia"/>
+          <w:lang w:val="en-US" w:eastAsia="zh-TW"/>
+        </w:rPr>
+        <w:t>=0, and H</w:t>
+      </w:r>
+      <w:r>
+        <w:rPr>
+          <w:rFonts w:eastAsia="新細明體" w:hint="eastAsia"/>
+          <w:vertAlign w:val="subscript"/>
+          <w:lang w:val="en-US" w:eastAsia="zh-TW"/>
+        </w:rPr>
+        <w:t xml:space="preserve">a </w:t>
+      </w:r>
+      <w:r>
+        <w:rPr>
+          <w:rFonts w:eastAsia="新細明體" w:hint="eastAsia"/>
+          <w:lang w:val="en-US" w:eastAsia="zh-TW"/>
+        </w:rPr>
+        <w:t>is</w:t>
+      </w:r>
+      <w:r>
+        <w:rPr>
+          <w:rFonts w:ascii="Cambria Math" w:eastAsia="新細明體" w:hAnsi="Cambria Math"/>
+          <w:lang w:val="en-US" w:eastAsia="zh-TW"/>
+        </w:rPr>
+        <w:t xml:space="preserve"> </w:t>
+      </w:r>
+      <w:r>
+        <w:rPr>
+          <w:rFonts w:ascii="Cambria Math" w:eastAsia="新細明體" w:hAnsi="Cambria Math"/>
+          <w:lang w:val="en-US" w:eastAsia="zh-TW"/>
+        </w:rPr>
+        <w:t>θ</w:t>
+      </w:r>
+      <w:r>
+        <w:rPr>
+          <w:rFonts w:ascii="FZYaoTi" w:eastAsia="FZYaoTi" w:hAnsi="Cambria Math" w:hint="eastAsia"/>
+          <w:lang w:val="en-US" w:eastAsia="zh-TW"/>
+        </w:rPr>
+        <w:t>≠</w:t>
+      </w:r>
+      <w:r>
+        <w:rPr>
+          <w:rFonts w:ascii="Cambria Math" w:eastAsia="新細明體" w:hAnsi="Cambria Math" w:hint="eastAsia"/>
+          <w:lang w:val="en-US" w:eastAsia="zh-TW"/>
+        </w:rPr>
+        <w:t>0</w:t>
+      </w:r>
+      <w:r>
+        <w:rPr>
+          <w:rFonts w:ascii="Cambria Math" w:eastAsia="新細明體" w:hAnsi="Cambria Math" w:hint="eastAsia"/>
+          <w:lang w:val="en-US" w:eastAsia="zh-TW"/>
+        </w:rPr>
+        <w:t xml:space="preserve">, where </w:t>
+      </w:r>
+      <w:r>
+        <w:rPr>
+          <w:rFonts w:ascii="Cambria Math" w:eastAsia="新細明體" w:hAnsi="Cambria Math"/>
+          <w:lang w:val="en-US" w:eastAsia="zh-TW"/>
+        </w:rPr>
+        <w:t>θ</w:t>
+      </w:r>
+      <w:r>
+        <w:rPr>
+          <w:rFonts w:ascii="Cambria Math" w:eastAsia="新細明體" w:hAnsi="Cambria Math" w:hint="eastAsia"/>
+          <w:lang w:val="en-US" w:eastAsia="zh-TW"/>
+        </w:rPr>
+        <w:t xml:space="preserve"> </w:t>
+      </w:r>
+      <w:r>
+        <w:rPr>
+          <w:rFonts w:eastAsia="新細明體" w:hint="eastAsia"/>
+          <w:lang w:val="en-US" w:eastAsia="zh-TW"/>
+        </w:rPr>
+        <w:t>is</w:t>
+      </w:r>
+      <w:r>
+        <w:rPr>
+          <w:rFonts w:ascii="Cambria Math" w:eastAsia="新細明體" w:hAnsi="Cambria Math" w:hint="eastAsia"/>
+          <w:lang w:val="en-US" w:eastAsia="zh-TW"/>
+        </w:rPr>
+        <w:t xml:space="preserve"> [b</w:t>
+      </w:r>
+      <w:r>
+        <w:rPr>
+          <w:rFonts w:ascii="Cambria Math" w:eastAsia="新細明體" w:hAnsi="Cambria Math" w:hint="eastAsia"/>
+          <w:lang w:val="en-US" w:eastAsia="zh-TW"/>
+        </w:rPr>
+        <w:t>,</w:t>
+      </w:r>
+      <w:r>
+        <w:rPr>
+          <w:rFonts w:ascii="Cambria Math" w:eastAsia="新細明體" w:hAnsi="Cambria Math" w:hint="eastAsia"/>
+          <w:lang w:val="en-US" w:eastAsia="zh-TW"/>
+        </w:rPr>
+        <w:t xml:space="preserve"> b</w:t>
+      </w:r>
+      <w:r>
+        <w:rPr>
+          <w:rFonts w:ascii="Cambria Math" w:eastAsia="新細明體" w:hAnsi="Cambria Math" w:hint="eastAsia"/>
+          <w:vertAlign w:val="subscript"/>
+          <w:lang w:val="en-US" w:eastAsia="zh-TW"/>
+        </w:rPr>
+        <w:t>0</w:t>
+      </w:r>
+      <w:r>
+        <w:rPr>
+          <w:rFonts w:ascii="Cambria Math" w:eastAsia="新細明體" w:hAnsi="Cambria Math" w:hint="eastAsia"/>
+          <w:lang w:val="en-US" w:eastAsia="zh-TW"/>
+        </w:rPr>
+        <w:t>]</w:t>
+      </w:r>
+      <w:r>
+        <w:rPr>
+          <w:rFonts w:ascii="Cambria Math" w:eastAsia="新細明體" w:hAnsi="Cambria Math" w:hint="eastAsia"/>
+          <w:lang w:val="en-US" w:eastAsia="zh-TW"/>
+        </w:rPr>
+        <w:t>.</w:t>
+      </w:r>
+      <w:r>
+        <w:rPr>
+          <w:rFonts w:ascii="Cambria Math" w:eastAsia="新細明體" w:hAnsi="Cambria Math" w:hint="eastAsia"/>
+          <w:lang w:val="en-US" w:eastAsia="zh-TW"/>
+        </w:rPr>
+        <w:t xml:space="preserve"> </w:t>
+      </w:r>
+      <w:r>
+        <w:rPr>
+          <w:rFonts w:eastAsia="新細明體" w:hint="eastAsia"/>
+          <w:lang w:val="en-US" w:eastAsia="zh-TW"/>
+        </w:rPr>
+        <w:t>The p-value</w:t>
+      </w:r>
+      <w:r>
+        <w:rPr>
+          <w:rFonts w:eastAsia="新細明體" w:hint="eastAsia"/>
+          <w:lang w:val="en-US" w:eastAsia="zh-TW"/>
+        </w:rPr>
+        <w:t xml:space="preserve"> is given by p=</w:t>
+      </w:r>
+      <w:r>
+        <w:t xml:space="preserve"> </w:t>
+      </w:r>
+      <w:r>
+        <w:rPr>
+          <w:rFonts w:eastAsia="新細明體"/>
+          <w:lang w:val="en-US" w:eastAsia="zh-TW"/>
+        </w:rPr>
+        <w:t xml:space="preserve">2*(1 - </w:t>
+      </w:r>
+      <w:r>
+        <w:rPr>
+          <w:rFonts w:eastAsia="新細明體"/>
+          <w:lang w:eastAsia="zh-TW"/>
+        </w:rPr>
+        <w:t>Φ</w:t>
+      </w:r>
+      <w:r>
+        <w:rPr>
+          <w:rFonts w:eastAsia="新細明體"/>
+          <w:lang w:val="en-US" w:eastAsia="zh-TW"/>
+        </w:rPr>
+        <w:t xml:space="preserve"> </w:t>
+      </w:r>
+      <w:r>
+        <w:rPr>
+          <w:rFonts w:eastAsia="新細明體"/>
+          <w:lang w:val="en-US" w:eastAsia="zh-TW"/>
+        </w:rPr>
+        <w:t>(</w:t>
+      </w:r>
+      <m:oMath>
+        <m:r>
+          <w:rPr>
+            <w:rFonts w:ascii="Cambria Math" w:eastAsia="新細明體" w:hAnsi="Cambria Math"/>
+            <w:lang w:val="en-US" w:eastAsia="zh-TW"/>
+          </w:rPr>
+          <m:t>|</m:t>
+        </m:r>
+        <m:f>
+          <m:fPr>
+            <m:type m:val="lin"/>
+            <m:ctrlPr>
+              <w:rPr>
+                <w:rFonts w:ascii="Cambria Math" w:eastAsia="新細明體" w:hAnsi="Cambria Math"/>
+                <w:i/>
+                <w:lang w:val="en-US" w:eastAsia="zh-TW"/>
+              </w:rPr>
+            </m:ctrlPr>
+          </m:fPr>
+          <m:num>
+            <m:r>
+              <w:rPr>
+                <w:rFonts w:ascii="Cambria Math" w:eastAsia="新細明體" w:hAnsi="Cambria Math"/>
+                <w:lang w:val="en-US" w:eastAsia="zh-TW"/>
+              </w:rPr>
+              <m:t>θ</m:t>
+            </m:r>
+          </m:num>
+          <m:den>
+            <m:r>
+              <w:rPr>
+                <w:rFonts w:ascii="Cambria Math" w:eastAsia="新細明體" w:hAnsi="Cambria Math"/>
+                <w:lang w:val="en-US" w:eastAsia="zh-TW"/>
+              </w:rPr>
+              <m:t>S.E.|</m:t>
+            </m:r>
+          </m:den>
+        </m:f>
+      </m:oMath>
+      <w:r>
+        <w:rPr>
+          <w:rFonts w:eastAsia="新細明體" w:hint="eastAsia"/>
+          <w:lang w:val="en-US" w:eastAsia="zh-TW"/>
+        </w:rPr>
+        <w:t>))</w:t>
+      </w:r>
+      <w:r>
+        <w:rPr>
+          <w:rFonts w:eastAsia="新細明體" w:hint="eastAsia"/>
+          <w:lang w:val="en-US" w:eastAsia="zh-TW"/>
+        </w:rPr>
+        <w:t xml:space="preserve">, </w:t>
+      </w:r>
+      <w:r>
+        <w:rPr>
+          <w:rFonts w:eastAsia="新細明體"/>
+          <w:lang w:val="en-US" w:eastAsia="zh-TW"/>
+        </w:rPr>
+        <w:t xml:space="preserve">a low p-value </w:t>
+      </w:r>
+      <w:r>
+        <w:rPr>
+          <w:rFonts w:eastAsia="新細明體"/>
+          <w:lang w:val="en-US" w:eastAsia="zh-TW"/>
+        </w:rPr>
+        <w:t>indicates</w:t>
+      </w:r>
+      <w:r>
+        <w:rPr>
+          <w:rFonts w:eastAsia="新細明體"/>
+          <w:lang w:val="en-US" w:eastAsia="zh-TW"/>
+        </w:rPr>
+        <w:t xml:space="preserve"> that the corresponding feature significantly affects the predicted outcomes. </w:t>
+      </w:r>
+      <w:r>
+        <w:rPr>
+          <w:rFonts w:eastAsia="新細明體"/>
+          <w:lang w:val="en-US" w:eastAsia="zh-TW"/>
+        </w:rPr>
+        <w:t>If the fitted coefficient is positive, it means higher feature value increases the chance of mortality, while negative coefficient means higher feature value decrease the chance of mortality.</w:t>
+      </w:r>
+      <w:r>
+        <w:rPr>
+          <w:rFonts w:eastAsia="新細明體"/>
+          <w:lang w:val="en-US" w:eastAsia="zh-TW"/>
+        </w:rPr>
+        <w:t xml:space="preserve"> We selected the top 5 significant features by sorting p-value in ascending order for discussion</w:t>
+      </w:r>
+      <w:r>
+        <w:rPr>
+          <w:rFonts w:eastAsia="新細明體"/>
+          <w:lang w:val="en-US" w:eastAsia="zh-TW"/>
+        </w:rPr>
+        <w:t xml:space="preserve">, the </w:t>
+      </w:r>
+      <w:r>
+        <w:rPr>
+          <w:rFonts w:eastAsia="新細明體"/>
+          <w:lang w:val="en-US" w:eastAsia="zh-TW"/>
+        </w:rPr>
+        <w:t>top 5 significant features</w:t>
+      </w:r>
+      <w:r>
+        <w:rPr>
+          <w:rFonts w:eastAsia="新細明體"/>
+          <w:lang w:val="en-US" w:eastAsia="zh-TW"/>
+        </w:rPr>
+        <w:t xml:space="preserve"> found by both models are the </w:t>
+      </w:r>
+      <w:r>
+        <w:rPr>
+          <w:rFonts w:eastAsia="新細明體"/>
+          <w:lang w:val="en-US" w:eastAsia="zh-TW"/>
+        </w:rPr>
+        <w:lastRenderedPageBreak/>
+        <w:t>same, except with different order</w:t>
+      </w:r>
+      <w:r>
+        <w:rPr>
+          <w:rFonts w:eastAsia="新細明體"/>
+          <w:lang w:val="en-US" w:eastAsia="zh-TW"/>
+        </w:rPr>
+        <w:t>s</w:t>
+      </w:r>
+      <w:r>
+        <w:rPr>
+          <w:rFonts w:eastAsia="新細明體"/>
+          <w:lang w:val="en-US" w:eastAsia="zh-TW"/>
+        </w:rPr>
+        <w:t>.</w:t>
+      </w:r>
+      <w:r>
+        <w:rPr>
+          <w:rFonts w:eastAsia="新細明體"/>
+          <w:lang w:val="en-US" w:eastAsia="zh-TW"/>
+        </w:rPr>
+        <w:t xml:space="preserve"> </w:t>
+      </w:r>
+      <w:r>
+        <w:rPr>
+          <w:rFonts w:eastAsia="新細明體"/>
+          <w:lang w:val="en-US" w:eastAsia="zh-TW"/>
+        </w:rPr>
+        <w:t xml:space="preserve">The result can be found in </w:t>
+      </w:r>
+      <w:r>
+        <w:rPr>
+          <w:rFonts w:eastAsia="新細明體"/>
+          <w:lang w:val="en-US" w:eastAsia="zh-TW"/>
+        </w:rPr>
+        <w:t>train_probit_logistic.ipynb</w:t>
+      </w:r>
+      <w:r>
+        <w:rPr>
+          <w:rFonts w:eastAsia="新細明體"/>
+          <w:lang w:val="en-US" w:eastAsia="zh-TW"/>
+        </w:rPr>
+        <w:t xml:space="preserve">. </w:t>
+      </w:r>
+      <w:r>
+        <w:rPr>
+          <w:rFonts w:eastAsia="新細明體"/>
+          <w:lang w:val="en-US" w:eastAsia="zh-TW"/>
+        </w:rPr>
+        <w:t>The findings</w:t>
+      </w:r>
+      <w:r>
+        <w:rPr>
+          <w:rFonts w:eastAsia="新細明體"/>
+          <w:lang w:val="en-US" w:eastAsia="zh-TW"/>
+        </w:rPr>
+        <w:t xml:space="preserve"> with possible explanations</w:t>
+      </w:r>
+      <w:r>
+        <w:rPr>
+          <w:rFonts w:eastAsia="新細明體"/>
+          <w:lang w:val="en-US" w:eastAsia="zh-TW"/>
+        </w:rPr>
+        <w:t xml:space="preserve"> are:</w:t>
+      </w:r>
+    </w:p>
+    <w:p>
+      <w:pPr>
+        <w:pStyle w:val="ListParagraph"/>
+        <w:numPr>
+          <w:ilvl w:val="0"/>
+          <w:numId w:val="3"/>
+        </w:numPr>
+        <w:rPr>
+          <w:rFonts w:eastAsia="新細明體"/>
+          <w:lang w:val="en-US" w:eastAsia="zh-TW"/>
+        </w:rPr>
+      </w:pPr>
+      <w:r>
+        <w:rPr>
+          <w:rFonts w:eastAsia="新細明體"/>
+          <w:lang w:val="en-US" w:eastAsia="zh-TW"/>
+        </w:rPr>
+        <w:t>Higher Oxygen saturation_min decrease mortality risk (</w:t>
+      </w:r>
+      <w:r>
+        <w:rPr>
+          <w:rFonts w:eastAsia="新細明體"/>
+          <w:lang w:val="en-US" w:eastAsia="zh-TW"/>
+        </w:rPr>
+        <w:t>oxygen is vital for life</w:t>
+      </w:r>
+      <w:r>
+        <w:rPr>
+          <w:rFonts w:eastAsia="新細明體"/>
+          <w:lang w:val="en-US" w:eastAsia="zh-TW"/>
+        </w:rPr>
+        <w:t>)</w:t>
+      </w:r>
+    </w:p>
+    <w:p>
+      <w:pPr>
+        <w:pStyle w:val="ListParagraph"/>
+        <w:numPr>
+          <w:ilvl w:val="0"/>
+          <w:numId w:val="3"/>
+        </w:numPr>
+        <w:rPr>
+          <w:rFonts w:eastAsia="新細明體"/>
+          <w:lang w:val="en-US" w:eastAsia="zh-TW"/>
+        </w:rPr>
+      </w:pPr>
+      <w:r>
+        <w:rPr>
+          <w:rFonts w:eastAsia="新細明體"/>
+          <w:lang w:val="en-US" w:eastAsia="zh-TW"/>
+        </w:rPr>
+        <w:t>Higher Respiratory rate_mean increases mortality risk</w:t>
+      </w:r>
+      <w:r>
+        <w:rPr>
+          <w:rFonts w:eastAsia="新細明體"/>
+          <w:lang w:val="en-US" w:eastAsia="zh-TW"/>
+        </w:rPr>
+        <w:t xml:space="preserve"> (high respiratory rate means the body is </w:t>
+      </w:r>
+      <w:r>
+        <w:rPr>
+          <w:rFonts w:eastAsia="新細明體"/>
+          <w:lang w:eastAsia="zh-TW"/>
+        </w:rPr>
+        <w:t>starving</w:t>
+      </w:r>
+      <w:r>
+        <w:rPr>
+          <w:rFonts w:eastAsia="新細明體"/>
+          <w:lang w:eastAsia="zh-TW"/>
+        </w:rPr>
+        <w:t xml:space="preserve"> for oxygen</w:t>
+      </w:r>
+      <w:r>
+        <w:rPr>
+          <w:rFonts w:eastAsia="新細明體"/>
+          <w:lang w:val="en-US" w:eastAsia="zh-TW"/>
+        </w:rPr>
+        <w:t>)</w:t>
+      </w:r>
+    </w:p>
+    <w:p>
+      <w:pPr>
+        <w:pStyle w:val="ListParagraph"/>
+        <w:numPr>
+          <w:ilvl w:val="0"/>
+          <w:numId w:val="3"/>
+        </w:numPr>
+        <w:rPr>
+          <w:rFonts w:eastAsia="新細明體"/>
+          <w:lang w:val="en-US" w:eastAsia="zh-TW"/>
+        </w:rPr>
+      </w:pPr>
+      <w:r>
+        <w:rPr>
+          <w:rFonts w:eastAsia="新細明體"/>
+          <w:lang w:val="en-US" w:eastAsia="zh-TW"/>
+        </w:rPr>
+        <w:t>Higher Temperature_min decrease mortality risk (</w:t>
+      </w:r>
+      <w:r>
+        <w:rPr>
+          <w:rFonts w:eastAsia="新細明體"/>
+          <w:lang w:val="en-US" w:eastAsia="zh-TW"/>
+        </w:rPr>
+        <w:t>low body temperature</w:t>
+      </w:r>
+      <w:r>
+        <w:rPr>
+          <w:rFonts w:eastAsia="新細明體"/>
+          <w:lang w:val="en-US" w:eastAsia="zh-TW"/>
+        </w:rPr>
+        <w:t xml:space="preserve"> </w:t>
+      </w:r>
+      <w:r>
+        <w:rPr>
+          <w:rFonts w:eastAsia="新細明體"/>
+          <w:lang w:val="en-US" w:eastAsia="zh-TW"/>
+        </w:rPr>
+        <w:t>(</w:t>
+      </w:r>
+      <w:r>
+        <w:rPr>
+          <w:rFonts w:eastAsia="新細明體"/>
+          <w:lang w:eastAsia="zh-TW"/>
+        </w:rPr>
+        <w:t>hypothermia</w:t>
+      </w:r>
+      <w:r>
+        <w:rPr>
+          <w:rFonts w:eastAsia="新細明體"/>
+          <w:lang w:val="en-US" w:eastAsia="zh-TW"/>
+        </w:rPr>
+        <w:t>) means weaker vital sign</w:t>
+      </w:r>
+      <w:r>
+        <w:rPr>
+          <w:rFonts w:eastAsia="新細明體"/>
+          <w:lang w:val="en-US" w:eastAsia="zh-TW"/>
+        </w:rPr>
+        <w:t>)</w:t>
+      </w:r>
+    </w:p>
+    <w:p>
+      <w:pPr>
+        <w:pStyle w:val="ListParagraph"/>
+        <w:numPr>
+          <w:ilvl w:val="0"/>
+          <w:numId w:val="3"/>
+        </w:numPr>
+        <w:rPr>
+          <w:rFonts w:eastAsia="新細明體"/>
+          <w:lang w:val="en-US" w:eastAsia="zh-TW"/>
+        </w:rPr>
+      </w:pPr>
+      <w:r>
+        <w:rPr>
+          <w:rFonts w:eastAsia="新細明體"/>
+          <w:lang w:val="en-US" w:eastAsia="zh-TW"/>
+        </w:rPr>
+        <w:t xml:space="preserve">Inliniers (1 for inliner, -1 for outlier) lower mortality risk (outliers </w:t>
+      </w:r>
+      <w:r>
+        <w:rPr>
+          <w:rFonts w:eastAsia="新細明體"/>
+          <w:lang w:val="en-US" w:eastAsia="zh-TW"/>
+        </w:rPr>
+        <w:t>correlates with mortality risk, since mortality is</w:t>
+      </w:r>
+      <w:r>
+        <w:rPr>
+          <w:rFonts w:eastAsia="新細明體"/>
+          <w:lang w:val="en-US" w:eastAsia="zh-TW"/>
+        </w:rPr>
+        <w:t xml:space="preserve"> the</w:t>
+      </w:r>
+      <w:r>
+        <w:rPr>
+          <w:rFonts w:eastAsia="新細明體"/>
+          <w:lang w:val="en-US" w:eastAsia="zh-TW"/>
+        </w:rPr>
+        <w:t xml:space="preserve"> minority </w:t>
+      </w:r>
+      <w:r>
+        <w:rPr>
+          <w:rFonts w:eastAsia="新細明體"/>
+          <w:lang w:val="en-US" w:eastAsia="zh-TW"/>
+        </w:rPr>
+        <w:t xml:space="preserve">class </w:t>
+      </w:r>
+      <w:r>
+        <w:rPr>
+          <w:rFonts w:eastAsia="新細明體"/>
+          <w:lang w:val="en-US" w:eastAsia="zh-TW"/>
+        </w:rPr>
+        <w:t>in the data</w:t>
+      </w:r>
+      <w:r>
+        <w:rPr>
+          <w:rFonts w:eastAsia="新細明體"/>
+          <w:lang w:val="en-US" w:eastAsia="zh-TW"/>
+        </w:rPr>
+        <w:t xml:space="preserve">) </w:t>
+      </w:r>
+    </w:p>
+    <w:p>
+      <w:pPr>
+        <w:pStyle w:val="ListParagraph"/>
+        <w:numPr>
+          <w:ilvl w:val="0"/>
+          <w:numId w:val="3"/>
+        </w:numPr>
+        <w:rPr>
+          <w:rFonts w:eastAsia="新細明體"/>
+          <w:lang w:val="en-US" w:eastAsia="zh-TW"/>
+        </w:rPr>
+      </w:pPr>
+      <w:r>
+        <w:rPr>
+          <w:rFonts w:eastAsia="新細明體"/>
+          <w:lang w:val="en-US" w:eastAsia="zh-TW"/>
+        </w:rPr>
+        <w:t>Higher Temperature_mean decrease mortality risk (</w:t>
+      </w:r>
+      <w:r>
+        <w:rPr>
+          <w:rFonts w:eastAsia="新細明體"/>
+          <w:lang w:val="en-US" w:eastAsia="zh-TW"/>
+        </w:rPr>
+        <w:t xml:space="preserve">same explanation as </w:t>
+      </w:r>
+      <w:r>
+        <w:rPr>
+          <w:rFonts w:eastAsia="新細明體"/>
+          <w:lang w:val="en-US" w:eastAsia="zh-TW"/>
+        </w:rPr>
+        <w:t>Temperature_min</w:t>
+      </w:r>
+      <w:r>
+        <w:rPr>
+          <w:rFonts w:eastAsia="新細明體"/>
+          <w:lang w:val="en-US" w:eastAsia="zh-TW"/>
+        </w:rPr>
+        <w:t>)</w:t>
+      </w:r>
+    </w:p>
+    <w:p>
+      <w:pPr>
+        <w:contextualSpacing/>
+        <w:rPr>
+          <w:rFonts w:eastAsia="新細明體"/>
+          <w:vertAlign w:val="subscript"/>
+          <w:lang w:val="en-US" w:eastAsia="zh-TW"/>
+        </w:rPr>
+      </w:pPr>
     </w:p>
     <w:sectPr>
       <w:headerReference w:type="default" r:id="rId9"/>
@@ -2618,11 +4473,127 @@
       </w:pPr>
     </w:lvl>
   </w:abstractNum>
+  <w:abstractNum w:abstractNumId="2" w15:restartNumberingAfterBreak="0">
+    <w:nsid w:val="33493292"/>
+    <w:multiLevelType w:val="hybridMultilevel"/>
+    <w:tmpl w:val="B5F02838"/>
+    <w:lvl w:ilvl="0" w:tplc="3C090001">
+      <w:start w:val="1"/>
+      <w:numFmt w:val="bullet"/>
+      <w:lvlText w:val=""/>
+      <w:lvlJc w:val="left"/>
+      <w:pPr>
+        <w:ind w:left="720" w:hanging="360"/>
+      </w:pPr>
+      <w:rPr>
+        <w:rFonts w:ascii="Symbol" w:hAnsi="Symbol" w:hint="default"/>
+      </w:rPr>
+    </w:lvl>
+    <w:lvl w:ilvl="1" w:tplc="3C090003" w:tentative="1">
+      <w:start w:val="1"/>
+      <w:numFmt w:val="bullet"/>
+      <w:lvlText w:val="o"/>
+      <w:lvlJc w:val="left"/>
+      <w:pPr>
+        <w:ind w:left="1440" w:hanging="360"/>
+      </w:pPr>
+      <w:rPr>
+        <w:rFonts w:ascii="Courier New" w:hAnsi="Courier New" w:cs="Courier New" w:hint="default"/>
+      </w:rPr>
+    </w:lvl>
+    <w:lvl w:ilvl="2" w:tplc="3C090005" w:tentative="1">
+      <w:start w:val="1"/>
+      <w:numFmt w:val="bullet"/>
+      <w:lvlText w:val=""/>
+      <w:lvlJc w:val="left"/>
+      <w:pPr>
+        <w:ind w:left="2160" w:hanging="360"/>
+      </w:pPr>
+      <w:rPr>
+        <w:rFonts w:ascii="Wingdings" w:hAnsi="Wingdings" w:hint="default"/>
+      </w:rPr>
+    </w:lvl>
+    <w:lvl w:ilvl="3" w:tplc="3C090001" w:tentative="1">
+      <w:start w:val="1"/>
+      <w:numFmt w:val="bullet"/>
+      <w:lvlText w:val=""/>
+      <w:lvlJc w:val="left"/>
+      <w:pPr>
+        <w:ind w:left="2880" w:hanging="360"/>
+      </w:pPr>
+      <w:rPr>
+        <w:rFonts w:ascii="Symbol" w:hAnsi="Symbol" w:hint="default"/>
+      </w:rPr>
+    </w:lvl>
+    <w:lvl w:ilvl="4" w:tplc="3C090003" w:tentative="1">
+      <w:start w:val="1"/>
+      <w:numFmt w:val="bullet"/>
+      <w:lvlText w:val="o"/>
+      <w:lvlJc w:val="left"/>
+      <w:pPr>
+        <w:ind w:left="3600" w:hanging="360"/>
+      </w:pPr>
+      <w:rPr>
+        <w:rFonts w:ascii="Courier New" w:hAnsi="Courier New" w:cs="Courier New" w:hint="default"/>
+      </w:rPr>
+    </w:lvl>
+    <w:lvl w:ilvl="5" w:tplc="3C090005" w:tentative="1">
+      <w:start w:val="1"/>
+      <w:numFmt w:val="bullet"/>
+      <w:lvlText w:val=""/>
+      <w:lvlJc w:val="left"/>
+      <w:pPr>
+        <w:ind w:left="4320" w:hanging="360"/>
+      </w:pPr>
+      <w:rPr>
+        <w:rFonts w:ascii="Wingdings" w:hAnsi="Wingdings" w:hint="default"/>
+      </w:rPr>
+    </w:lvl>
+    <w:lvl w:ilvl="6" w:tplc="3C090001" w:tentative="1">
+      <w:start w:val="1"/>
+      <w:numFmt w:val="bullet"/>
+      <w:lvlText w:val=""/>
+      <w:lvlJc w:val="left"/>
+      <w:pPr>
+        <w:ind w:left="5040" w:hanging="360"/>
+      </w:pPr>
+      <w:rPr>
+        <w:rFonts w:ascii="Symbol" w:hAnsi="Symbol" w:hint="default"/>
+      </w:rPr>
+    </w:lvl>
+    <w:lvl w:ilvl="7" w:tplc="3C090003" w:tentative="1">
+      <w:start w:val="1"/>
+      <w:numFmt w:val="bullet"/>
+      <w:lvlText w:val="o"/>
+      <w:lvlJc w:val="left"/>
+      <w:pPr>
+        <w:ind w:left="5760" w:hanging="360"/>
+      </w:pPr>
+      <w:rPr>
+        <w:rFonts w:ascii="Courier New" w:hAnsi="Courier New" w:cs="Courier New" w:hint="default"/>
+      </w:rPr>
+    </w:lvl>
+    <w:lvl w:ilvl="8" w:tplc="3C090005" w:tentative="1">
+      <w:start w:val="1"/>
+      <w:numFmt w:val="bullet"/>
+      <w:lvlText w:val=""/>
+      <w:lvlJc w:val="left"/>
+      <w:pPr>
+        <w:ind w:left="6480" w:hanging="360"/>
+      </w:pPr>
+      <w:rPr>
+        <w:rFonts w:ascii="Wingdings" w:hAnsi="Wingdings" w:hint="default"/>
+      </w:rPr>
+    </w:lvl>
+  </w:abstractNum>
   <w:num w:numId="1" w16cid:durableId="948664867">
     <w:abstractNumId w:val="1"/>
   </w:num>
   <w:num w:numId="2" w16cid:durableId="475340238">
     <w:abstractNumId w:val="0"/>
+  </w:num>
+  <w:num w:numId="3" w16cid:durableId="1791701703">
+    <w:abstractNumId w:val="2"/>
   </w:num>
 </w:numbering>
 </file>
@@ -3587,6 +5558,25 @@
     <w:uiPriority w:val="99"/>
     <w:rsid w:val="00964A69"/>
   </w:style>
+  <w:style w:type="table" w:styleId="TableGrid">
+    <w:name w:val="Table Grid"/>
+    <w:basedOn w:val="TableNormal"/>
+    <w:uiPriority w:val="39"/>
+    <w:rsid w:val="00CC1F30"/>
+    <w:pPr>
+      <w:spacing w:after="0" w:line="240" w:lineRule="auto"/>
+    </w:pPr>
+    <w:tblPr>
+      <w:tblBorders>
+        <w:top w:val="single" w:sz="4" w:space="0" w:color="auto"/>
+        <w:left w:val="single" w:sz="4" w:space="0" w:color="auto"/>
+        <w:bottom w:val="single" w:sz="4" w:space="0" w:color="auto"/>
+        <w:right w:val="single" w:sz="4" w:space="0" w:color="auto"/>
+        <w:insideH w:val="single" w:sz="4" w:space="0" w:color="auto"/>
+        <w:insideV w:val="single" w:sz="4" w:space="0" w:color="auto"/>
+      </w:tblBorders>
+    </w:tblPr>
+  </w:style>
 </w:styles>
 </file>
 

</xml_diff>